<commit_message>
Merged ankur and saniya's report
</commit_message>
<xml_diff>
--- a/Report/TIS-Project-Report.docx
+++ b/Report/TIS-Project-Report.docx
@@ -189,7 +189,21 @@
         <w:rPr>
           <w:sz w:val="36"/>
         </w:rPr>
-        <w:t>&lt;to-add -github-link&gt;</w:t>
+        <w:t>&lt;to-add -</w:t>
+      </w:r>
+      <w:proofErr w:type="spellStart"/>
+      <w:r>
+        <w:rPr>
+          <w:sz w:val="36"/>
+        </w:rPr>
+        <w:t>github</w:t>
+      </w:r>
+      <w:proofErr w:type="spellEnd"/>
+      <w:r>
+        <w:rPr>
+          <w:sz w:val="36"/>
+        </w:rPr>
+        <w:t>-link&gt;</w:t>
       </w:r>
     </w:p>
     <w:p>
@@ -221,7 +235,21 @@
         <w:rPr>
           <w:sz w:val="36"/>
         </w:rPr>
-        <w:t>&lt;to-add-video presentationlink&gt;</w:t>
+        <w:t xml:space="preserve">&lt;to-add-video </w:t>
+      </w:r>
+      <w:proofErr w:type="spellStart"/>
+      <w:r>
+        <w:rPr>
+          <w:sz w:val="36"/>
+        </w:rPr>
+        <w:t>presentationlink</w:t>
+      </w:r>
+      <w:proofErr w:type="spellEnd"/>
+      <w:r>
+        <w:rPr>
+          <w:sz w:val="36"/>
+        </w:rPr>
+        <w:t>&gt;</w:t>
       </w:r>
     </w:p>
     <w:p>
@@ -587,7 +615,15 @@
         <w:t xml:space="preserve"> </w:t>
       </w:r>
       <w:r>
-        <w:t>something from cornell but the pre-processing for that dataset will take a lot of time</w:t>
+        <w:t xml:space="preserve">something from </w:t>
+      </w:r>
+      <w:proofErr w:type="spellStart"/>
+      <w:r>
+        <w:t>cornell</w:t>
+      </w:r>
+      <w:proofErr w:type="spellEnd"/>
+      <w:r>
+        <w:t xml:space="preserve"> but the pre-processing for that dataset will take a lot of time</w:t>
       </w:r>
       <w:r>
         <w:rPr>
@@ -1394,9 +1430,11 @@
         </w:rPr>
         <w:t xml:space="preserve"> </w:t>
       </w:r>
+      <w:proofErr w:type="spellStart"/>
       <w:r>
         <w:t>the</w:t>
       </w:r>
+      <w:proofErr w:type="spellEnd"/>
       <w:r>
         <w:rPr>
           <w:spacing w:val="-5"/>
@@ -2868,6 +2906,7 @@
         </w:rPr>
         <w:t>. Double clicking this file should be sufficient to unpack it (at least on a Mac), otherwise </w:t>
       </w:r>
+      <w:proofErr w:type="spellStart"/>
       <w:r>
         <w:rPr>
           <w:rStyle w:val="HTMLCode"/>
@@ -2875,7 +2914,37 @@
           <w:spacing w:val="-1"/>
           <w:shd w:val="clear" w:color="auto" w:fill="F2F2F2"/>
         </w:rPr>
-        <w:t>gunzip -c movie_data.tar.gz | tar xopf —</w:t>
+        <w:t>gunzip</w:t>
+      </w:r>
+      <w:proofErr w:type="spellEnd"/>
+      <w:r>
+        <w:rPr>
+          <w:rStyle w:val="HTMLCode"/>
+          <w:color w:val="292929"/>
+          <w:spacing w:val="-1"/>
+          <w:shd w:val="clear" w:color="auto" w:fill="F2F2F2"/>
+        </w:rPr>
+        <w:t xml:space="preserve"> -c movie_data.tar.gz | tar </w:t>
+      </w:r>
+      <w:proofErr w:type="spellStart"/>
+      <w:r>
+        <w:rPr>
+          <w:rStyle w:val="HTMLCode"/>
+          <w:color w:val="292929"/>
+          <w:spacing w:val="-1"/>
+          <w:shd w:val="clear" w:color="auto" w:fill="F2F2F2"/>
+        </w:rPr>
+        <w:t>xopf</w:t>
+      </w:r>
+      <w:proofErr w:type="spellEnd"/>
+      <w:r>
+        <w:rPr>
+          <w:rStyle w:val="HTMLCode"/>
+          <w:color w:val="292929"/>
+          <w:spacing w:val="-1"/>
+          <w:shd w:val="clear" w:color="auto" w:fill="F2F2F2"/>
+        </w:rPr>
+        <w:t xml:space="preserve"> —</w:t>
       </w:r>
       <w:r>
         <w:rPr>
@@ -3063,6 +3132,7 @@
           <w:szCs w:val="32"/>
         </w:rPr>
       </w:pPr>
+      <w:proofErr w:type="spellStart"/>
       <w:r>
         <w:rPr>
           <w:rStyle w:val="HTMLCode"/>
@@ -3070,7 +3140,37 @@
           <w:spacing w:val="-1"/>
           <w:shd w:val="clear" w:color="auto" w:fill="F2F2F2"/>
         </w:rPr>
-        <w:t>gunzip -c aclImdb_v1.tar.gz | tar xopf -</w:t>
+        <w:t>gunzip</w:t>
+      </w:r>
+      <w:proofErr w:type="spellEnd"/>
+      <w:r>
+        <w:rPr>
+          <w:rStyle w:val="HTMLCode"/>
+          <w:color w:val="292929"/>
+          <w:spacing w:val="-1"/>
+          <w:shd w:val="clear" w:color="auto" w:fill="F2F2F2"/>
+        </w:rPr>
+        <w:t xml:space="preserve"> -c aclImdb_v1.tar.gz | tar </w:t>
+      </w:r>
+      <w:proofErr w:type="spellStart"/>
+      <w:r>
+        <w:rPr>
+          <w:rStyle w:val="HTMLCode"/>
+          <w:color w:val="292929"/>
+          <w:spacing w:val="-1"/>
+          <w:shd w:val="clear" w:color="auto" w:fill="F2F2F2"/>
+        </w:rPr>
+        <w:t>xopf</w:t>
+      </w:r>
+      <w:proofErr w:type="spellEnd"/>
+      <w:r>
+        <w:rPr>
+          <w:rStyle w:val="HTMLCode"/>
+          <w:color w:val="292929"/>
+          <w:spacing w:val="-1"/>
+          <w:shd w:val="clear" w:color="auto" w:fill="F2F2F2"/>
+        </w:rPr>
+        <w:t xml:space="preserve"> -</w:t>
       </w:r>
     </w:p>
     <w:p>
@@ -3098,8 +3198,59 @@
           <w:spacing w:val="-1"/>
           <w:shd w:val="clear" w:color="auto" w:fill="F2F2F2"/>
         </w:rPr>
-        <w:t>cd aclImdb &amp;&amp; mkdir movie_data</w:t>
-      </w:r>
+        <w:t xml:space="preserve">cd </w:t>
+      </w:r>
+      <w:proofErr w:type="spellStart"/>
+      <w:r>
+        <w:rPr>
+          <w:rStyle w:val="HTMLCode"/>
+          <w:color w:val="292929"/>
+          <w:spacing w:val="-1"/>
+          <w:shd w:val="clear" w:color="auto" w:fill="F2F2F2"/>
+        </w:rPr>
+        <w:t>aclImdb</w:t>
+      </w:r>
+      <w:proofErr w:type="spellEnd"/>
+      <w:r>
+        <w:rPr>
+          <w:rStyle w:val="HTMLCode"/>
+          <w:color w:val="292929"/>
+          <w:spacing w:val="-1"/>
+          <w:shd w:val="clear" w:color="auto" w:fill="F2F2F2"/>
+        </w:rPr>
+        <w:t xml:space="preserve"> &amp;&amp; </w:t>
+      </w:r>
+      <w:proofErr w:type="spellStart"/>
+      <w:r>
+        <w:rPr>
+          <w:rStyle w:val="HTMLCode"/>
+          <w:color w:val="292929"/>
+          <w:spacing w:val="-1"/>
+          <w:shd w:val="clear" w:color="auto" w:fill="F2F2F2"/>
+        </w:rPr>
+        <w:t>mkdir</w:t>
+      </w:r>
+      <w:proofErr w:type="spellEnd"/>
+      <w:r>
+        <w:rPr>
+          <w:rStyle w:val="HTMLCode"/>
+          <w:color w:val="292929"/>
+          <w:spacing w:val="-1"/>
+          <w:shd w:val="clear" w:color="auto" w:fill="F2F2F2"/>
+        </w:rPr>
+        <w:t xml:space="preserve"> </w:t>
+      </w:r>
+      <w:proofErr w:type="spellStart"/>
+      <w:r>
+        <w:rPr>
+          <w:rStyle w:val="HTMLCode"/>
+          <w:color w:val="292929"/>
+          <w:spacing w:val="-1"/>
+          <w:shd w:val="clear" w:color="auto" w:fill="F2F2F2"/>
+        </w:rPr>
+        <w:t>movie_data</w:t>
+      </w:r>
+      <w:proofErr w:type="spellEnd"/>
     </w:p>
     <w:p>
       <w:pPr>
@@ -3126,7 +3277,47 @@
           <w:spacing w:val="-1"/>
           <w:shd w:val="clear" w:color="auto" w:fill="F2F2F2"/>
         </w:rPr>
-        <w:t>for split in train test; do for sentiment in pos neg; do for file in $split/$sentiment/*; do cat $file &gt;&gt; movie_data/full_${split}.txt; echo &gt;&gt; movie_data/full_${split}.txt; done; done; done;</w:t>
+        <w:t xml:space="preserve">for split in train test; do for sentiment in pos neg; do for file in $split/$sentiment/*; do cat $file &gt;&gt; </w:t>
+      </w:r>
+      <w:proofErr w:type="spellStart"/>
+      <w:r>
+        <w:rPr>
+          <w:rStyle w:val="HTMLCode"/>
+          <w:color w:val="292929"/>
+          <w:spacing w:val="-1"/>
+          <w:shd w:val="clear" w:color="auto" w:fill="F2F2F2"/>
+        </w:rPr>
+        <w:t>movie_data</w:t>
+      </w:r>
+      <w:proofErr w:type="spellEnd"/>
+      <w:r>
+        <w:rPr>
+          <w:rStyle w:val="HTMLCode"/>
+          <w:color w:val="292929"/>
+          <w:spacing w:val="-1"/>
+          <w:shd w:val="clear" w:color="auto" w:fill="F2F2F2"/>
+        </w:rPr>
+        <w:t xml:space="preserve">/full_${split}.txt; echo &gt;&gt; </w:t>
+      </w:r>
+      <w:proofErr w:type="spellStart"/>
+      <w:r>
+        <w:rPr>
+          <w:rStyle w:val="HTMLCode"/>
+          <w:color w:val="292929"/>
+          <w:spacing w:val="-1"/>
+          <w:shd w:val="clear" w:color="auto" w:fill="F2F2F2"/>
+        </w:rPr>
+        <w:t>movie_data</w:t>
+      </w:r>
+      <w:proofErr w:type="spellEnd"/>
+      <w:r>
+        <w:rPr>
+          <w:rStyle w:val="HTMLCode"/>
+          <w:color w:val="292929"/>
+          <w:spacing w:val="-1"/>
+          <w:shd w:val="clear" w:color="auto" w:fill="F2F2F2"/>
+        </w:rPr>
+        <w:t>/full_${split}.txt; done; done; done;</w:t>
       </w:r>
     </w:p>
     <w:p>
@@ -3210,6 +3401,1261 @@
     </w:p>
     <w:p>
       <w:pPr>
+        <w:pStyle w:val="kj"/>
+        <w:shd w:val="clear" w:color="auto" w:fill="FFFFFF"/>
+        <w:spacing w:before="206" w:beforeAutospacing="0" w:after="0" w:afterAutospacing="0" w:line="480" w:lineRule="atLeast"/>
+        <w:rPr>
+          <w:rFonts w:ascii="Arial" w:hAnsi="Arial" w:cs="Arial"/>
+          <w:color w:val="292929"/>
+          <w:spacing w:val="-1"/>
+          <w:sz w:val="22"/>
+          <w:szCs w:val="22"/>
+        </w:rPr>
+      </w:pPr>
+      <w:r>
+        <w:rPr>
+          <w:rFonts w:ascii="Arial" w:hAnsi="Arial" w:cs="Arial"/>
+          <w:color w:val="292929"/>
+          <w:spacing w:val="-1"/>
+          <w:sz w:val="22"/>
+          <w:szCs w:val="22"/>
+        </w:rPr>
+        <w:t>Topic Models, in a nutshell, are a type of statistical language models used for uncovering hidden structure in a collection of texts. In a practical and more intuitively, you can think of it as a task of:</w:t>
+      </w:r>
+    </w:p>
+    <w:p>
+      <w:pPr>
+        <w:pStyle w:val="kj"/>
+        <w:shd w:val="clear" w:color="auto" w:fill="FFFFFF"/>
+        <w:spacing w:before="480" w:beforeAutospacing="0" w:after="0" w:afterAutospacing="0" w:line="480" w:lineRule="atLeast"/>
+        <w:rPr>
+          <w:rFonts w:ascii="Arial" w:hAnsi="Arial" w:cs="Arial"/>
+          <w:color w:val="292929"/>
+          <w:spacing w:val="-1"/>
+          <w:sz w:val="22"/>
+          <w:szCs w:val="22"/>
+        </w:rPr>
+      </w:pPr>
+      <w:r>
+        <w:rPr>
+          <w:rStyle w:val="Strong"/>
+          <w:rFonts w:ascii="Arial" w:hAnsi="Arial" w:cs="Arial"/>
+          <w:color w:val="292929"/>
+          <w:spacing w:val="-1"/>
+          <w:sz w:val="22"/>
+          <w:szCs w:val="22"/>
+        </w:rPr>
+        <w:t>Dimensionality Reduction</w:t>
+      </w:r>
+      <w:r>
+        <w:rPr>
+          <w:rFonts w:ascii="Arial" w:hAnsi="Arial" w:cs="Arial"/>
+          <w:color w:val="292929"/>
+          <w:spacing w:val="-1"/>
+          <w:sz w:val="22"/>
+          <w:szCs w:val="22"/>
+        </w:rPr>
+        <w:t>, where rather than representing a text </w:t>
+      </w:r>
+      <w:r>
+        <w:rPr>
+          <w:rStyle w:val="Emphasis"/>
+          <w:rFonts w:ascii="Arial" w:hAnsi="Arial" w:cs="Arial"/>
+          <w:color w:val="292929"/>
+          <w:spacing w:val="-1"/>
+          <w:sz w:val="22"/>
+          <w:szCs w:val="22"/>
+        </w:rPr>
+        <w:t>T </w:t>
+      </w:r>
+      <w:r>
+        <w:rPr>
+          <w:rFonts w:ascii="Arial" w:hAnsi="Arial" w:cs="Arial"/>
+          <w:color w:val="292929"/>
+          <w:spacing w:val="-1"/>
+          <w:sz w:val="22"/>
+          <w:szCs w:val="22"/>
+        </w:rPr>
+        <w:t>in its feature space as {</w:t>
+      </w:r>
+      <w:proofErr w:type="spellStart"/>
+      <w:r>
+        <w:rPr>
+          <w:rFonts w:ascii="Arial" w:hAnsi="Arial" w:cs="Arial"/>
+          <w:color w:val="292929"/>
+          <w:spacing w:val="-1"/>
+          <w:sz w:val="22"/>
+          <w:szCs w:val="22"/>
+        </w:rPr>
+        <w:t>Word_i</w:t>
+      </w:r>
+      <w:proofErr w:type="spellEnd"/>
+      <w:r>
+        <w:rPr>
+          <w:rFonts w:ascii="Arial" w:hAnsi="Arial" w:cs="Arial"/>
+          <w:color w:val="292929"/>
+          <w:spacing w:val="-1"/>
+          <w:sz w:val="22"/>
+          <w:szCs w:val="22"/>
+        </w:rPr>
+        <w:t>: count(</w:t>
+      </w:r>
+      <w:proofErr w:type="spellStart"/>
+      <w:r>
+        <w:rPr>
+          <w:rFonts w:ascii="Arial" w:hAnsi="Arial" w:cs="Arial"/>
+          <w:color w:val="292929"/>
+          <w:spacing w:val="-1"/>
+          <w:sz w:val="22"/>
+          <w:szCs w:val="22"/>
+        </w:rPr>
+        <w:t>Word_i</w:t>
+      </w:r>
+      <w:proofErr w:type="spellEnd"/>
+      <w:r>
+        <w:rPr>
+          <w:rFonts w:ascii="Arial" w:hAnsi="Arial" w:cs="Arial"/>
+          <w:color w:val="292929"/>
+          <w:spacing w:val="-1"/>
+          <w:sz w:val="22"/>
+          <w:szCs w:val="22"/>
+        </w:rPr>
+        <w:t xml:space="preserve">, T) for </w:t>
+      </w:r>
+      <w:proofErr w:type="spellStart"/>
+      <w:r>
+        <w:rPr>
+          <w:rFonts w:ascii="Arial" w:hAnsi="Arial" w:cs="Arial"/>
+          <w:color w:val="292929"/>
+          <w:spacing w:val="-1"/>
+          <w:sz w:val="22"/>
+          <w:szCs w:val="22"/>
+        </w:rPr>
+        <w:t>Word_i</w:t>
+      </w:r>
+      <w:proofErr w:type="spellEnd"/>
+      <w:r>
+        <w:rPr>
+          <w:rFonts w:ascii="Arial" w:hAnsi="Arial" w:cs="Arial"/>
+          <w:color w:val="292929"/>
+          <w:spacing w:val="-1"/>
+          <w:sz w:val="22"/>
+          <w:szCs w:val="22"/>
+        </w:rPr>
+        <w:t xml:space="preserve"> in Vocabulary}, you can represent it in a topic space as {</w:t>
+      </w:r>
+      <w:proofErr w:type="spellStart"/>
+      <w:r>
+        <w:rPr>
+          <w:rFonts w:ascii="Arial" w:hAnsi="Arial" w:cs="Arial"/>
+          <w:color w:val="292929"/>
+          <w:spacing w:val="-1"/>
+          <w:sz w:val="22"/>
+          <w:szCs w:val="22"/>
+        </w:rPr>
+        <w:t>Topic_i</w:t>
+      </w:r>
+      <w:proofErr w:type="spellEnd"/>
+      <w:r>
+        <w:rPr>
+          <w:rFonts w:ascii="Arial" w:hAnsi="Arial" w:cs="Arial"/>
+          <w:color w:val="292929"/>
+          <w:spacing w:val="-1"/>
+          <w:sz w:val="22"/>
+          <w:szCs w:val="22"/>
+        </w:rPr>
+        <w:t>: Weight(</w:t>
+      </w:r>
+      <w:proofErr w:type="spellStart"/>
+      <w:r>
+        <w:rPr>
+          <w:rFonts w:ascii="Arial" w:hAnsi="Arial" w:cs="Arial"/>
+          <w:color w:val="292929"/>
+          <w:spacing w:val="-1"/>
+          <w:sz w:val="22"/>
+          <w:szCs w:val="22"/>
+        </w:rPr>
+        <w:t>Topic_i</w:t>
+      </w:r>
+      <w:proofErr w:type="spellEnd"/>
+      <w:r>
+        <w:rPr>
+          <w:rFonts w:ascii="Arial" w:hAnsi="Arial" w:cs="Arial"/>
+          <w:color w:val="292929"/>
+          <w:spacing w:val="-1"/>
+          <w:sz w:val="22"/>
+          <w:szCs w:val="22"/>
+        </w:rPr>
+        <w:t xml:space="preserve">, T) for </w:t>
+      </w:r>
+      <w:proofErr w:type="spellStart"/>
+      <w:r>
+        <w:rPr>
+          <w:rFonts w:ascii="Arial" w:hAnsi="Arial" w:cs="Arial"/>
+          <w:color w:val="292929"/>
+          <w:spacing w:val="-1"/>
+          <w:sz w:val="22"/>
+          <w:szCs w:val="22"/>
+        </w:rPr>
+        <w:t>Topic_i</w:t>
+      </w:r>
+      <w:proofErr w:type="spellEnd"/>
+      <w:r>
+        <w:rPr>
+          <w:rFonts w:ascii="Arial" w:hAnsi="Arial" w:cs="Arial"/>
+          <w:color w:val="292929"/>
+          <w:spacing w:val="-1"/>
+          <w:sz w:val="22"/>
+          <w:szCs w:val="22"/>
+        </w:rPr>
+        <w:t xml:space="preserve"> in Topics}</w:t>
+      </w:r>
+    </w:p>
+    <w:p>
+      <w:pPr>
+        <w:pStyle w:val="kj"/>
+        <w:shd w:val="clear" w:color="auto" w:fill="FFFFFF"/>
+        <w:spacing w:before="480" w:beforeAutospacing="0" w:after="0" w:afterAutospacing="0" w:line="480" w:lineRule="atLeast"/>
+        <w:rPr>
+          <w:rFonts w:ascii="Arial" w:hAnsi="Arial" w:cs="Arial"/>
+          <w:color w:val="292929"/>
+          <w:spacing w:val="-1"/>
+          <w:sz w:val="22"/>
+          <w:szCs w:val="22"/>
+        </w:rPr>
+      </w:pPr>
+      <w:r>
+        <w:rPr>
+          <w:rStyle w:val="Strong"/>
+          <w:rFonts w:ascii="Arial" w:hAnsi="Arial" w:cs="Arial"/>
+          <w:color w:val="292929"/>
+          <w:spacing w:val="-1"/>
+          <w:sz w:val="22"/>
+          <w:szCs w:val="22"/>
+        </w:rPr>
+        <w:t>Unsupervised Learning</w:t>
+      </w:r>
+      <w:r>
+        <w:rPr>
+          <w:rFonts w:ascii="Arial" w:hAnsi="Arial" w:cs="Arial"/>
+          <w:color w:val="292929"/>
+          <w:spacing w:val="-1"/>
+          <w:sz w:val="22"/>
+          <w:szCs w:val="22"/>
+        </w:rPr>
+        <w:t>, where it can be compared to clustering, as in the case of clustering, the number of topics, like the number of clusters, is an output parameter. By doing topic modeling, we build clusters of words rather than clusters of texts. A text is thus a mixture of all the topics, each having a specific weight</w:t>
+      </w:r>
+    </w:p>
+    <w:p>
+      <w:pPr>
+        <w:pStyle w:val="kj"/>
+        <w:shd w:val="clear" w:color="auto" w:fill="FFFFFF"/>
+        <w:spacing w:before="480" w:beforeAutospacing="0" w:after="0" w:afterAutospacing="0" w:line="480" w:lineRule="atLeast"/>
+        <w:rPr>
+          <w:rFonts w:ascii="Arial" w:hAnsi="Arial" w:cs="Arial"/>
+          <w:color w:val="292929"/>
+          <w:spacing w:val="-1"/>
+          <w:sz w:val="22"/>
+          <w:szCs w:val="22"/>
+        </w:rPr>
+      </w:pPr>
+      <w:r>
+        <w:rPr>
+          <w:rStyle w:val="Strong"/>
+          <w:rFonts w:ascii="Arial" w:hAnsi="Arial" w:cs="Arial"/>
+          <w:color w:val="292929"/>
+          <w:spacing w:val="-1"/>
+          <w:sz w:val="22"/>
+          <w:szCs w:val="22"/>
+        </w:rPr>
+        <w:t>Tagging</w:t>
+      </w:r>
+      <w:r>
+        <w:rPr>
+          <w:rFonts w:ascii="Arial" w:hAnsi="Arial" w:cs="Arial"/>
+          <w:color w:val="292929"/>
+          <w:spacing w:val="-1"/>
+          <w:sz w:val="22"/>
+          <w:szCs w:val="22"/>
+        </w:rPr>
+        <w:t>, abstract “topics” that occur in a collection of documents that best represents the information in them.</w:t>
+      </w:r>
+    </w:p>
+    <w:p>
+      <w:pPr>
+        <w:pStyle w:val="kj"/>
+        <w:shd w:val="clear" w:color="auto" w:fill="FFFFFF"/>
+        <w:spacing w:before="480" w:beforeAutospacing="0" w:after="0" w:afterAutospacing="0" w:line="480" w:lineRule="atLeast"/>
+        <w:rPr>
+          <w:rFonts w:ascii="Arial" w:hAnsi="Arial" w:cs="Arial"/>
+          <w:color w:val="292929"/>
+          <w:spacing w:val="-1"/>
+          <w:sz w:val="22"/>
+          <w:szCs w:val="22"/>
+        </w:rPr>
+      </w:pPr>
+      <w:r>
+        <w:rPr>
+          <w:rFonts w:ascii="Arial" w:hAnsi="Arial" w:cs="Arial"/>
+          <w:color w:val="292929"/>
+          <w:spacing w:val="-1"/>
+          <w:sz w:val="22"/>
+          <w:szCs w:val="22"/>
+        </w:rPr>
+        <w:lastRenderedPageBreak/>
+        <w:t>There are several existing algorithms you can use to perform the topic modeling. The most common of it are, </w:t>
+      </w:r>
+      <w:r>
+        <w:rPr>
+          <w:rStyle w:val="Emphasis"/>
+          <w:rFonts w:ascii="Arial" w:hAnsi="Arial" w:cs="Arial"/>
+          <w:color w:val="292929"/>
+          <w:spacing w:val="-1"/>
+          <w:sz w:val="22"/>
+          <w:szCs w:val="22"/>
+        </w:rPr>
+        <w:t>Latent Semantic Analysis (LSA/LSI), Probabilistic Latent Semantic Analysis (</w:t>
+      </w:r>
+      <w:proofErr w:type="spellStart"/>
+      <w:r>
+        <w:rPr>
+          <w:rStyle w:val="Emphasis"/>
+          <w:rFonts w:ascii="Arial" w:hAnsi="Arial" w:cs="Arial"/>
+          <w:color w:val="292929"/>
+          <w:spacing w:val="-1"/>
+          <w:sz w:val="22"/>
+          <w:szCs w:val="22"/>
+        </w:rPr>
+        <w:t>pLSA</w:t>
+      </w:r>
+      <w:proofErr w:type="spellEnd"/>
+      <w:r>
+        <w:rPr>
+          <w:rStyle w:val="Emphasis"/>
+          <w:rFonts w:ascii="Arial" w:hAnsi="Arial" w:cs="Arial"/>
+          <w:color w:val="292929"/>
+          <w:spacing w:val="-1"/>
+          <w:sz w:val="22"/>
+          <w:szCs w:val="22"/>
+        </w:rPr>
+        <w:t>), and Latent Dirichlet Allocation (LDA)</w:t>
+      </w:r>
+    </w:p>
+    <w:p>
+      <w:pPr>
+        <w:pStyle w:val="kj"/>
+        <w:shd w:val="clear" w:color="auto" w:fill="FFFFFF"/>
+        <w:spacing w:before="480" w:beforeAutospacing="0" w:after="0" w:afterAutospacing="0" w:line="480" w:lineRule="atLeast"/>
+        <w:rPr>
+          <w:rStyle w:val="Emphasis"/>
+          <w:rFonts w:ascii="Arial" w:hAnsi="Arial" w:cs="Arial"/>
+          <w:sz w:val="22"/>
+          <w:szCs w:val="22"/>
+        </w:rPr>
+      </w:pPr>
+      <w:r>
+        <w:rPr>
+          <w:rFonts w:ascii="Arial" w:hAnsi="Arial" w:cs="Arial"/>
+          <w:color w:val="292929"/>
+          <w:spacing w:val="-1"/>
+          <w:sz w:val="22"/>
+          <w:szCs w:val="22"/>
+        </w:rPr>
+        <w:t>In our project, we have applied LDA, and implemented our topic model using the </w:t>
+      </w:r>
+      <w:proofErr w:type="spellStart"/>
+      <w:r>
+        <w:rPr>
+          <w:rStyle w:val="Emphasis"/>
+          <w:rFonts w:ascii="Arial" w:hAnsi="Arial" w:cs="Arial"/>
+          <w:color w:val="292929"/>
+          <w:spacing w:val="-1"/>
+          <w:sz w:val="22"/>
+          <w:szCs w:val="22"/>
+        </w:rPr>
+        <w:t>sklearn</w:t>
+      </w:r>
+      <w:proofErr w:type="spellEnd"/>
+      <w:r>
+        <w:rPr>
+          <w:rFonts w:ascii="Arial" w:hAnsi="Arial" w:cs="Arial"/>
+          <w:color w:val="292929"/>
+          <w:spacing w:val="-1"/>
+          <w:sz w:val="22"/>
+          <w:szCs w:val="22"/>
+        </w:rPr>
+        <w:t> implementation in </w:t>
+      </w:r>
+      <w:r>
+        <w:rPr>
+          <w:rStyle w:val="Emphasis"/>
+          <w:rFonts w:ascii="Arial" w:hAnsi="Arial" w:cs="Arial"/>
+          <w:color w:val="292929"/>
+          <w:spacing w:val="-1"/>
+          <w:sz w:val="22"/>
+          <w:szCs w:val="22"/>
+        </w:rPr>
+        <w:t>python.</w:t>
+      </w:r>
+    </w:p>
+    <w:p>
+      <w:pPr>
+        <w:pStyle w:val="Heading1"/>
+        <w:spacing w:before="468" w:line="540" w:lineRule="atLeast"/>
+        <w:rPr>
+          <w:rFonts w:eastAsia="Times New Roman"/>
+          <w:b w:val="0"/>
+          <w:bCs w:val="0"/>
+          <w:sz w:val="22"/>
+          <w:szCs w:val="22"/>
+        </w:rPr>
+      </w:pPr>
+      <w:r>
+        <w:rPr>
+          <w:b w:val="0"/>
+          <w:bCs w:val="0"/>
+          <w:color w:val="292929"/>
+          <w:sz w:val="22"/>
+          <w:szCs w:val="22"/>
+        </w:rPr>
+        <w:t>Theoretical Overview</w:t>
+      </w:r>
+    </w:p>
+    <w:p>
+      <w:pPr>
+        <w:pStyle w:val="kj"/>
+        <w:spacing w:before="206" w:beforeAutospacing="0" w:after="0" w:afterAutospacing="0" w:line="480" w:lineRule="atLeast"/>
+        <w:rPr>
+          <w:rFonts w:ascii="Arial" w:hAnsi="Arial" w:cs="Arial"/>
+          <w:color w:val="292929"/>
+          <w:spacing w:val="-1"/>
+          <w:sz w:val="22"/>
+          <w:szCs w:val="22"/>
+        </w:rPr>
+      </w:pPr>
+      <w:r>
+        <w:rPr>
+          <w:rFonts w:ascii="Arial" w:hAnsi="Arial" w:cs="Arial"/>
+          <w:color w:val="292929"/>
+          <w:spacing w:val="-1"/>
+          <w:sz w:val="22"/>
+          <w:szCs w:val="22"/>
+        </w:rPr>
+        <w:t>LDA is a generative probabilistic model that assumes each topic is a mixture over an underlying set of words, and each document is a mixture of over a set of topic probabilities.</w:t>
+      </w:r>
+    </w:p>
+    <w:p>
+      <w:pPr>
+        <w:shd w:val="clear" w:color="auto" w:fill="F2F2F2"/>
+      </w:pPr>
+    </w:p>
+    <w:p>
+      <w:pPr>
+        <w:shd w:val="clear" w:color="auto" w:fill="F2F2F2"/>
+      </w:pPr>
+      <w:r>
+        <w:rPr>
+          <w:noProof/>
+        </w:rPr>
+        <w:drawing>
+          <wp:inline distT="0" distB="0" distL="0" distR="0" wp14:anchorId="4E70BE10" wp14:editId="7103A01A">
+            <wp:extent cx="6089650" cy="3594100"/>
+            <wp:effectExtent l="0" t="0" r="6350" b="6350"/>
+            <wp:docPr id="1" name="Picture 1"/>
+            <wp:cNvGraphicFramePr>
+              <a:graphicFrameLocks xmlns:a="http://schemas.openxmlformats.org/drawingml/2006/main" noChangeAspect="1"/>
+            </wp:cNvGraphicFramePr>
+            <a:graphic xmlns:a="http://schemas.openxmlformats.org/drawingml/2006/main">
+              <a:graphicData uri="http://schemas.openxmlformats.org/drawingml/2006/picture">
+                <pic:pic xmlns:pic="http://schemas.openxmlformats.org/drawingml/2006/picture">
+                  <pic:nvPicPr>
+                    <pic:cNvPr id="0" name="Picture 1"/>
+                    <pic:cNvPicPr>
+                      <a:picLocks noChangeAspect="1" noChangeArrowheads="1"/>
+                    </pic:cNvPicPr>
+                  </pic:nvPicPr>
+                  <pic:blipFill>
+                    <a:blip r:embed="rId16">
+                      <a:extLst>
+                        <a:ext uri="{28A0092B-C50C-407E-A947-70E740481C1C}">
+                          <a14:useLocalDpi xmlns:a14="http://schemas.microsoft.com/office/drawing/2010/main" val="0"/>
+                        </a:ext>
+                      </a:extLst>
+                    </a:blip>
+                    <a:srcRect/>
+                    <a:stretch>
+                      <a:fillRect/>
+                    </a:stretch>
+                  </pic:blipFill>
+                  <pic:spPr bwMode="auto">
+                    <a:xfrm>
+                      <a:off x="0" y="0"/>
+                      <a:ext cx="6089650" cy="3594100"/>
+                    </a:xfrm>
+                    <a:prstGeom prst="rect">
+                      <a:avLst/>
+                    </a:prstGeom>
+                    <a:noFill/>
+                    <a:ln>
+                      <a:noFill/>
+                    </a:ln>
+                  </pic:spPr>
+                </pic:pic>
+              </a:graphicData>
+            </a:graphic>
+          </wp:inline>
+        </w:drawing>
+      </w:r>
+    </w:p>
+    <w:p>
+      <w:r>
+        <w:t xml:space="preserve">Source of image: </w:t>
+      </w:r>
+      <w:hyperlink r:id="rId17" w:anchor="/3/4" w:history="1">
+        <w:r>
+          <w:rPr>
+            <w:rStyle w:val="Hyperlink"/>
+          </w:rPr>
+          <w:t>http://chdoig.github.io/pytexas2015-topic-modeling/#/3/4</w:t>
+        </w:r>
+      </w:hyperlink>
+    </w:p>
+    <w:p>
+      <w:pPr>
+        <w:pStyle w:val="kj"/>
+        <w:spacing w:before="480" w:beforeAutospacing="0" w:after="0" w:afterAutospacing="0" w:line="480" w:lineRule="atLeast"/>
+        <w:rPr>
+          <w:rFonts w:ascii="Arial" w:hAnsi="Arial" w:cs="Arial"/>
+          <w:color w:val="292929"/>
+          <w:spacing w:val="-1"/>
+          <w:sz w:val="22"/>
+          <w:szCs w:val="22"/>
+        </w:rPr>
+      </w:pPr>
+      <w:r>
+        <w:rPr>
+          <w:rFonts w:ascii="Arial" w:hAnsi="Arial" w:cs="Arial"/>
+          <w:color w:val="292929"/>
+          <w:spacing w:val="-1"/>
+          <w:sz w:val="22"/>
+          <w:szCs w:val="22"/>
+        </w:rPr>
+        <w:t>We can describe the generative process of LDA as, given the </w:t>
+      </w:r>
+      <w:r>
+        <w:rPr>
+          <w:rStyle w:val="Emphasis"/>
+          <w:rFonts w:ascii="Arial" w:hAnsi="Arial" w:cs="Arial"/>
+          <w:color w:val="292929"/>
+          <w:spacing w:val="-1"/>
+          <w:sz w:val="22"/>
+          <w:szCs w:val="22"/>
+        </w:rPr>
+        <w:t>M </w:t>
+      </w:r>
+      <w:r>
+        <w:rPr>
+          <w:rFonts w:ascii="Arial" w:hAnsi="Arial" w:cs="Arial"/>
+          <w:color w:val="292929"/>
+          <w:spacing w:val="-1"/>
+          <w:sz w:val="22"/>
+          <w:szCs w:val="22"/>
+        </w:rPr>
+        <w:t>number of documents, </w:t>
+      </w:r>
+      <w:r>
+        <w:rPr>
+          <w:rStyle w:val="Emphasis"/>
+          <w:rFonts w:ascii="Arial" w:hAnsi="Arial" w:cs="Arial"/>
+          <w:color w:val="292929"/>
+          <w:spacing w:val="-1"/>
+          <w:sz w:val="22"/>
+          <w:szCs w:val="22"/>
+        </w:rPr>
+        <w:t>N </w:t>
+      </w:r>
+      <w:r>
+        <w:rPr>
+          <w:rFonts w:ascii="Arial" w:hAnsi="Arial" w:cs="Arial"/>
+          <w:color w:val="292929"/>
+          <w:spacing w:val="-1"/>
+          <w:sz w:val="22"/>
+          <w:szCs w:val="22"/>
+        </w:rPr>
+        <w:t>number of words, and prior </w:t>
+      </w:r>
+      <w:r>
+        <w:rPr>
+          <w:rStyle w:val="Emphasis"/>
+          <w:rFonts w:ascii="Arial" w:hAnsi="Arial" w:cs="Arial"/>
+          <w:color w:val="292929"/>
+          <w:spacing w:val="-1"/>
+          <w:sz w:val="22"/>
+          <w:szCs w:val="22"/>
+        </w:rPr>
+        <w:t>K</w:t>
+      </w:r>
+      <w:r>
+        <w:rPr>
+          <w:rFonts w:ascii="Arial" w:hAnsi="Arial" w:cs="Arial"/>
+          <w:color w:val="292929"/>
+          <w:spacing w:val="-1"/>
+          <w:sz w:val="22"/>
+          <w:szCs w:val="22"/>
+        </w:rPr>
+        <w:t> number of topics, the model trains to output:</w:t>
+      </w:r>
+    </w:p>
+    <w:p>
+      <w:pPr>
+        <w:pStyle w:val="kj"/>
+        <w:spacing w:before="480" w:beforeAutospacing="0" w:after="0" w:afterAutospacing="0" w:line="480" w:lineRule="atLeast"/>
+        <w:rPr>
+          <w:rFonts w:ascii="Arial" w:hAnsi="Arial" w:cs="Arial"/>
+          <w:color w:val="292929"/>
+          <w:spacing w:val="-1"/>
+          <w:sz w:val="22"/>
+          <w:szCs w:val="22"/>
+        </w:rPr>
+      </w:pPr>
+      <w:r>
+        <w:rPr>
+          <w:rStyle w:val="Emphasis"/>
+          <w:rFonts w:ascii="Arial" w:hAnsi="Arial" w:cs="Arial"/>
+          <w:color w:val="292929"/>
+          <w:spacing w:val="-1"/>
+          <w:sz w:val="22"/>
+          <w:szCs w:val="22"/>
+        </w:rPr>
+        <w:lastRenderedPageBreak/>
+        <w:t>psi</w:t>
+      </w:r>
+      <w:r>
+        <w:rPr>
+          <w:rFonts w:ascii="Arial" w:hAnsi="Arial" w:cs="Arial"/>
+          <w:color w:val="292929"/>
+          <w:spacing w:val="-1"/>
+          <w:sz w:val="22"/>
+          <w:szCs w:val="22"/>
+        </w:rPr>
+        <w:t>, the distribution of words for each topic </w:t>
+      </w:r>
+      <w:r>
+        <w:rPr>
+          <w:rStyle w:val="Emphasis"/>
+          <w:rFonts w:ascii="Arial" w:hAnsi="Arial" w:cs="Arial"/>
+          <w:color w:val="292929"/>
+          <w:spacing w:val="-1"/>
+          <w:sz w:val="22"/>
+          <w:szCs w:val="22"/>
+        </w:rPr>
+        <w:t>K</w:t>
+      </w:r>
+    </w:p>
+    <w:p>
+      <w:pPr>
+        <w:pStyle w:val="kj"/>
+        <w:spacing w:before="480" w:beforeAutospacing="0" w:after="0" w:afterAutospacing="0" w:line="480" w:lineRule="atLeast"/>
+        <w:rPr>
+          <w:rFonts w:ascii="Arial" w:hAnsi="Arial" w:cs="Arial"/>
+          <w:color w:val="292929"/>
+          <w:spacing w:val="-1"/>
+          <w:sz w:val="22"/>
+          <w:szCs w:val="22"/>
+        </w:rPr>
+      </w:pPr>
+      <w:r>
+        <w:rPr>
+          <w:rStyle w:val="Emphasis"/>
+          <w:rFonts w:ascii="Arial" w:hAnsi="Arial" w:cs="Arial"/>
+          <w:color w:val="292929"/>
+          <w:spacing w:val="-1"/>
+          <w:sz w:val="22"/>
+          <w:szCs w:val="22"/>
+        </w:rPr>
+        <w:t>phi</w:t>
+      </w:r>
+      <w:r>
+        <w:rPr>
+          <w:rFonts w:ascii="Arial" w:hAnsi="Arial" w:cs="Arial"/>
+          <w:color w:val="292929"/>
+          <w:spacing w:val="-1"/>
+          <w:sz w:val="22"/>
+          <w:szCs w:val="22"/>
+        </w:rPr>
+        <w:t>, the distribution of topics for each document </w:t>
+      </w:r>
+      <w:proofErr w:type="spellStart"/>
+      <w:r>
+        <w:rPr>
+          <w:rStyle w:val="Emphasis"/>
+          <w:rFonts w:ascii="Arial" w:hAnsi="Arial" w:cs="Arial"/>
+          <w:color w:val="292929"/>
+          <w:spacing w:val="-1"/>
+          <w:sz w:val="22"/>
+          <w:szCs w:val="22"/>
+        </w:rPr>
+        <w:t>i</w:t>
+      </w:r>
+      <w:proofErr w:type="spellEnd"/>
+    </w:p>
+    <w:p>
+      <w:pPr>
+        <w:pStyle w:val="Heading1"/>
+        <w:spacing w:before="468" w:line="540" w:lineRule="atLeast"/>
+        <w:rPr>
+          <w:b w:val="0"/>
+          <w:bCs w:val="0"/>
+          <w:color w:val="292929"/>
+          <w:sz w:val="22"/>
+          <w:szCs w:val="22"/>
+        </w:rPr>
+      </w:pPr>
+      <w:r>
+        <w:rPr>
+          <w:rStyle w:val="Strong"/>
+          <w:color w:val="292929"/>
+          <w:sz w:val="22"/>
+          <w:szCs w:val="22"/>
+        </w:rPr>
+        <w:t>Parameters of LDA</w:t>
+      </w:r>
+    </w:p>
+    <w:p>
+      <w:pPr>
+        <w:pStyle w:val="kj"/>
+        <w:spacing w:before="480" w:beforeAutospacing="0" w:after="0" w:afterAutospacing="0" w:line="480" w:lineRule="atLeast"/>
+        <w:rPr>
+          <w:rFonts w:ascii="Arial" w:hAnsi="Arial" w:cs="Arial"/>
+          <w:i/>
+          <w:iCs/>
+          <w:color w:val="292929"/>
+          <w:spacing w:val="-1"/>
+          <w:sz w:val="22"/>
+          <w:szCs w:val="22"/>
+        </w:rPr>
+      </w:pPr>
+      <w:r>
+        <w:rPr>
+          <w:rStyle w:val="Strong"/>
+          <w:rFonts w:ascii="Arial" w:hAnsi="Arial" w:cs="Arial"/>
+          <w:i/>
+          <w:iCs/>
+          <w:color w:val="292929"/>
+          <w:spacing w:val="-1"/>
+          <w:sz w:val="22"/>
+          <w:szCs w:val="22"/>
+        </w:rPr>
+        <w:t>Alpha parameter</w:t>
+      </w:r>
+      <w:r>
+        <w:rPr>
+          <w:rFonts w:ascii="Arial" w:hAnsi="Arial" w:cs="Arial"/>
+          <w:i/>
+          <w:iCs/>
+          <w:color w:val="292929"/>
+          <w:spacing w:val="-1"/>
+          <w:sz w:val="22"/>
+          <w:szCs w:val="22"/>
+        </w:rPr>
+        <w:t> is Dirichlet prior concentration parameter that represents document-topic density — with </w:t>
+      </w:r>
+      <w:r>
+        <w:rPr>
+          <w:rStyle w:val="Emphasis"/>
+          <w:rFonts w:ascii="Arial" w:hAnsi="Arial" w:cs="Arial"/>
+          <w:color w:val="292929"/>
+          <w:spacing w:val="-1"/>
+          <w:sz w:val="22"/>
+          <w:szCs w:val="22"/>
+        </w:rPr>
+        <w:t>a higher alpha, documents are assumed to be made up of more topics and result in more specific topic distribution per document.</w:t>
+      </w:r>
+    </w:p>
+    <w:p>
+      <w:pPr>
+        <w:pStyle w:val="kj"/>
+        <w:spacing w:before="480" w:beforeAutospacing="0" w:after="0" w:afterAutospacing="0" w:line="480" w:lineRule="atLeast"/>
+        <w:rPr>
+          <w:rFonts w:ascii="Arial" w:hAnsi="Arial" w:cs="Arial"/>
+          <w:i/>
+          <w:iCs/>
+          <w:color w:val="292929"/>
+          <w:spacing w:val="-1"/>
+          <w:sz w:val="22"/>
+          <w:szCs w:val="22"/>
+        </w:rPr>
+      </w:pPr>
+      <w:r>
+        <w:rPr>
+          <w:rStyle w:val="Strong"/>
+          <w:rFonts w:ascii="Arial" w:hAnsi="Arial" w:cs="Arial"/>
+          <w:i/>
+          <w:iCs/>
+          <w:color w:val="292929"/>
+          <w:spacing w:val="-1"/>
+          <w:sz w:val="22"/>
+          <w:szCs w:val="22"/>
+        </w:rPr>
+        <w:t>Beta parameter</w:t>
+      </w:r>
+      <w:r>
+        <w:rPr>
+          <w:rFonts w:ascii="Arial" w:hAnsi="Arial" w:cs="Arial"/>
+          <w:i/>
+          <w:iCs/>
+          <w:color w:val="292929"/>
+          <w:spacing w:val="-1"/>
+          <w:sz w:val="22"/>
+          <w:szCs w:val="22"/>
+        </w:rPr>
+        <w:t> is the same prior concentration parameter that represents topic-word density — </w:t>
+      </w:r>
+      <w:r>
+        <w:rPr>
+          <w:rStyle w:val="Emphasis"/>
+          <w:rFonts w:ascii="Arial" w:hAnsi="Arial" w:cs="Arial"/>
+          <w:color w:val="292929"/>
+          <w:spacing w:val="-1"/>
+          <w:sz w:val="22"/>
+          <w:szCs w:val="22"/>
+        </w:rPr>
+        <w:t>with high beta, topics are assumed to made of up most of the words and result in a more specific word distribution per topic.</w:t>
+      </w:r>
+    </w:p>
+    <w:p>
+      <w:pPr>
+        <w:pStyle w:val="Heading1"/>
+        <w:spacing w:before="300" w:line="540" w:lineRule="atLeast"/>
+        <w:rPr>
+          <w:b w:val="0"/>
+          <w:bCs w:val="0"/>
+          <w:color w:val="292929"/>
+          <w:sz w:val="22"/>
+          <w:szCs w:val="22"/>
+        </w:rPr>
+      </w:pPr>
+      <w:r>
+        <w:rPr>
+          <w:b w:val="0"/>
+          <w:bCs w:val="0"/>
+          <w:color w:val="292929"/>
+          <w:sz w:val="22"/>
+          <w:szCs w:val="22"/>
+        </w:rPr>
+        <w:t>LDA Implementation</w:t>
+      </w:r>
+    </w:p>
+    <w:p>
+      <w:pPr>
+        <w:pStyle w:val="kj"/>
+        <w:spacing w:before="206" w:beforeAutospacing="0" w:after="0" w:afterAutospacing="0" w:line="480" w:lineRule="atLeast"/>
+        <w:rPr>
+          <w:rFonts w:ascii="Arial" w:hAnsi="Arial" w:cs="Arial"/>
+          <w:color w:val="292929"/>
+          <w:spacing w:val="-1"/>
+          <w:sz w:val="22"/>
+          <w:szCs w:val="22"/>
+        </w:rPr>
+      </w:pPr>
+      <w:r>
+        <w:rPr>
+          <w:rFonts w:ascii="Arial" w:hAnsi="Arial" w:cs="Arial"/>
+          <w:color w:val="292929"/>
+          <w:spacing w:val="-1"/>
+          <w:sz w:val="22"/>
+          <w:szCs w:val="22"/>
+        </w:rPr>
+        <w:t>The complete code is mentioned in the Project code. Below are the steps we have followed :</w:t>
+      </w:r>
+    </w:p>
+    <w:p>
+      <w:pPr>
+        <w:pStyle w:val="kj"/>
+        <w:numPr>
+          <w:ilvl w:val="0"/>
+          <w:numId w:val="5"/>
+        </w:numPr>
+        <w:spacing w:before="480" w:beforeAutospacing="0" w:after="0" w:afterAutospacing="0" w:line="480" w:lineRule="atLeast"/>
+        <w:ind w:left="1170"/>
+        <w:rPr>
+          <w:rFonts w:ascii="Arial" w:hAnsi="Arial" w:cs="Arial"/>
+          <w:color w:val="292929"/>
+          <w:spacing w:val="-1"/>
+          <w:sz w:val="22"/>
+          <w:szCs w:val="22"/>
+        </w:rPr>
+      </w:pPr>
+      <w:r>
+        <w:rPr>
+          <w:rFonts w:ascii="Arial" w:hAnsi="Arial" w:cs="Arial"/>
+          <w:color w:val="292929"/>
+          <w:spacing w:val="-1"/>
+          <w:sz w:val="22"/>
+          <w:szCs w:val="22"/>
+        </w:rPr>
+        <w:t>Loading data: The output of the sentiment classifier is given as input to the LDA model.</w:t>
+      </w:r>
+    </w:p>
+    <w:p>
+      <w:pPr>
+        <w:pStyle w:val="kj"/>
+        <w:numPr>
+          <w:ilvl w:val="0"/>
+          <w:numId w:val="5"/>
+        </w:numPr>
+        <w:spacing w:before="252" w:beforeAutospacing="0" w:after="0" w:afterAutospacing="0" w:line="480" w:lineRule="atLeast"/>
+        <w:ind w:left="1170"/>
+        <w:rPr>
+          <w:rFonts w:ascii="Arial" w:hAnsi="Arial" w:cs="Arial"/>
+          <w:color w:val="292929"/>
+          <w:spacing w:val="-1"/>
+          <w:sz w:val="22"/>
+          <w:szCs w:val="22"/>
+        </w:rPr>
+      </w:pPr>
+      <w:r>
+        <w:rPr>
+          <w:rFonts w:ascii="Arial" w:hAnsi="Arial" w:cs="Arial"/>
+          <w:color w:val="292929"/>
+          <w:spacing w:val="-1"/>
+          <w:sz w:val="22"/>
+          <w:szCs w:val="22"/>
+        </w:rPr>
+        <w:t xml:space="preserve">Data cleaning: Only the relevant column i.e. “Review text” is taken for further pre-processing and rest columns are dropped. </w:t>
+      </w:r>
+      <w:r>
+        <w:rPr>
+          <w:rFonts w:ascii="Arial" w:hAnsi="Arial" w:cs="Arial"/>
+          <w:color w:val="292929"/>
+          <w:spacing w:val="-1"/>
+          <w:sz w:val="22"/>
+          <w:szCs w:val="22"/>
+          <w:shd w:val="clear" w:color="auto" w:fill="FFFFFF"/>
+        </w:rPr>
+        <w:t>We have used  regular expressions to remove any punctuation, and then </w:t>
+      </w:r>
+      <w:r>
+        <w:rPr>
+          <w:rStyle w:val="Emphasis"/>
+          <w:rFonts w:ascii="Arial" w:hAnsi="Arial" w:cs="Arial"/>
+          <w:color w:val="292929"/>
+          <w:spacing w:val="-1"/>
+          <w:sz w:val="22"/>
+          <w:szCs w:val="22"/>
+          <w:shd w:val="clear" w:color="auto" w:fill="FFFFFF"/>
+        </w:rPr>
+        <w:t>lowercase</w:t>
+      </w:r>
+      <w:r>
+        <w:rPr>
+          <w:rFonts w:ascii="Arial" w:hAnsi="Arial" w:cs="Arial"/>
+          <w:color w:val="292929"/>
+          <w:spacing w:val="-1"/>
+          <w:sz w:val="22"/>
+          <w:szCs w:val="22"/>
+          <w:shd w:val="clear" w:color="auto" w:fill="FFFFFF"/>
+        </w:rPr>
+        <w:t> the text.</w:t>
+      </w:r>
+    </w:p>
+    <w:p>
+      <w:pPr>
+        <w:pStyle w:val="kj"/>
+        <w:numPr>
+          <w:ilvl w:val="0"/>
+          <w:numId w:val="5"/>
+        </w:numPr>
+        <w:spacing w:before="252" w:beforeAutospacing="0" w:after="0" w:afterAutospacing="0" w:line="480" w:lineRule="atLeast"/>
+        <w:ind w:left="1170"/>
+        <w:rPr>
+          <w:rFonts w:ascii="Arial" w:hAnsi="Arial" w:cs="Arial"/>
+          <w:color w:val="292929"/>
+          <w:spacing w:val="-1"/>
+          <w:sz w:val="22"/>
+          <w:szCs w:val="22"/>
+        </w:rPr>
+      </w:pPr>
+      <w:r>
+        <w:rPr>
+          <w:rFonts w:ascii="Arial" w:hAnsi="Arial" w:cs="Arial"/>
+          <w:color w:val="292929"/>
+          <w:spacing w:val="-1"/>
+          <w:sz w:val="22"/>
+          <w:szCs w:val="22"/>
+        </w:rPr>
+        <w:t xml:space="preserve">Exploratory analysis: </w:t>
+      </w:r>
+      <w:r>
+        <w:rPr>
+          <w:rFonts w:ascii="Arial" w:hAnsi="Arial" w:cs="Arial"/>
+          <w:color w:val="292929"/>
+          <w:spacing w:val="-1"/>
+          <w:sz w:val="22"/>
+          <w:szCs w:val="22"/>
+          <w:shd w:val="clear" w:color="auto" w:fill="FFFFFF"/>
+        </w:rPr>
+        <w:t>We have made a word cloud using the </w:t>
+      </w:r>
+      <w:proofErr w:type="spellStart"/>
+      <w:r>
+        <w:rPr>
+          <w:rFonts w:ascii="Arial" w:hAnsi="Arial" w:cs="Arial"/>
+          <w:sz w:val="22"/>
+          <w:szCs w:val="22"/>
+        </w:rPr>
+        <w:fldChar w:fldCharType="begin"/>
+      </w:r>
+      <w:r>
+        <w:rPr>
+          <w:rFonts w:ascii="Arial" w:hAnsi="Arial" w:cs="Arial"/>
+          <w:sz w:val="22"/>
+          <w:szCs w:val="22"/>
+        </w:rPr>
+        <w:instrText xml:space="preserve"> HYPERLINK "https://github.com/amueller/word_cloud" \t "_blank" </w:instrText>
+      </w:r>
+      <w:r>
+        <w:rPr>
+          <w:rFonts w:ascii="Arial" w:hAnsi="Arial" w:cs="Arial"/>
+          <w:sz w:val="22"/>
+          <w:szCs w:val="22"/>
+        </w:rPr>
+        <w:fldChar w:fldCharType="separate"/>
+      </w:r>
+      <w:r>
+        <w:rPr>
+          <w:rStyle w:val="Hyperlink"/>
+          <w:rFonts w:ascii="Arial" w:hAnsi="Arial" w:cs="Arial"/>
+          <w:spacing w:val="-1"/>
+          <w:sz w:val="22"/>
+          <w:szCs w:val="22"/>
+          <w:shd w:val="clear" w:color="auto" w:fill="FFFFFF"/>
+        </w:rPr>
+        <w:t>wordcloud</w:t>
+      </w:r>
+      <w:proofErr w:type="spellEnd"/>
+      <w:r>
+        <w:rPr>
+          <w:rFonts w:ascii="Arial" w:hAnsi="Arial" w:cs="Arial"/>
+          <w:sz w:val="22"/>
+          <w:szCs w:val="22"/>
+        </w:rPr>
+        <w:fldChar w:fldCharType="end"/>
+      </w:r>
+      <w:r>
+        <w:rPr>
+          <w:rFonts w:ascii="Arial" w:hAnsi="Arial" w:cs="Arial"/>
+          <w:color w:val="292929"/>
+          <w:spacing w:val="-1"/>
+          <w:sz w:val="22"/>
+          <w:szCs w:val="22"/>
+          <w:shd w:val="clear" w:color="auto" w:fill="FFFFFF"/>
+        </w:rPr>
+        <w:t> package to get a visual representation of most common words. It is key to understanding the data and ensuring we are on the right track, and if any more preprocessing is necessary before training the model.</w:t>
+      </w:r>
+    </w:p>
+    <w:p>
+      <w:pPr>
+        <w:pStyle w:val="kj"/>
+        <w:spacing w:before="252" w:beforeAutospacing="0" w:after="0" w:afterAutospacing="0" w:line="480" w:lineRule="atLeast"/>
+        <w:ind w:left="1170"/>
+        <w:rPr>
+          <w:rFonts w:ascii="Arial" w:hAnsi="Arial" w:cs="Arial"/>
+          <w:color w:val="292929"/>
+          <w:spacing w:val="-1"/>
+          <w:sz w:val="22"/>
+          <w:szCs w:val="22"/>
+        </w:rPr>
+      </w:pPr>
+      <w:r>
+        <w:rPr>
+          <w:rFonts w:ascii="Arial" w:hAnsi="Arial" w:cs="Arial"/>
+          <w:color w:val="292929"/>
+          <w:spacing w:val="-1"/>
+          <w:sz w:val="22"/>
+          <w:szCs w:val="22"/>
+          <w:shd w:val="clear" w:color="auto" w:fill="FFFFFF"/>
+        </w:rPr>
+        <w:lastRenderedPageBreak/>
+        <w:t>This helped us remove certain domain-specific stop words such as “Movie”,”film”,”</w:t>
+      </w:r>
+      <w:proofErr w:type="spellStart"/>
+      <w:r>
+        <w:rPr>
+          <w:rFonts w:ascii="Arial" w:hAnsi="Arial" w:cs="Arial"/>
+          <w:color w:val="292929"/>
+          <w:spacing w:val="-1"/>
+          <w:sz w:val="22"/>
+          <w:szCs w:val="22"/>
+          <w:shd w:val="clear" w:color="auto" w:fill="FFFFFF"/>
+        </w:rPr>
+        <w:t>br</w:t>
+      </w:r>
+      <w:proofErr w:type="spellEnd"/>
+      <w:r>
+        <w:rPr>
+          <w:rFonts w:ascii="Arial" w:hAnsi="Arial" w:cs="Arial"/>
+          <w:color w:val="292929"/>
+          <w:spacing w:val="-1"/>
+          <w:sz w:val="22"/>
+          <w:szCs w:val="22"/>
+          <w:shd w:val="clear" w:color="auto" w:fill="FFFFFF"/>
+        </w:rPr>
+        <w:t xml:space="preserve">” </w:t>
+      </w:r>
+      <w:proofErr w:type="spellStart"/>
+      <w:r>
+        <w:rPr>
+          <w:rFonts w:ascii="Arial" w:hAnsi="Arial" w:cs="Arial"/>
+          <w:color w:val="292929"/>
+          <w:spacing w:val="-1"/>
+          <w:sz w:val="22"/>
+          <w:szCs w:val="22"/>
+          <w:shd w:val="clear" w:color="auto" w:fill="FFFFFF"/>
+        </w:rPr>
+        <w:t>etc</w:t>
+      </w:r>
+      <w:proofErr w:type="spellEnd"/>
+      <w:r>
+        <w:rPr>
+          <w:rFonts w:ascii="Arial" w:hAnsi="Arial" w:cs="Arial"/>
+          <w:color w:val="292929"/>
+          <w:spacing w:val="-1"/>
+          <w:sz w:val="22"/>
+          <w:szCs w:val="22"/>
+          <w:shd w:val="clear" w:color="auto" w:fill="FFFFFF"/>
+        </w:rPr>
+        <w:t xml:space="preserve"> in steps ahead.</w:t>
+      </w:r>
+    </w:p>
+    <w:p>
+      <w:pPr>
+        <w:pStyle w:val="kj"/>
+        <w:numPr>
+          <w:ilvl w:val="0"/>
+          <w:numId w:val="5"/>
+        </w:numPr>
+        <w:spacing w:before="252" w:beforeAutospacing="0" w:after="0" w:afterAutospacing="0" w:line="480" w:lineRule="atLeast"/>
+        <w:ind w:left="1170"/>
+        <w:rPr>
+          <w:rFonts w:ascii="Arial" w:hAnsi="Arial" w:cs="Arial"/>
+          <w:color w:val="292929"/>
+          <w:spacing w:val="-1"/>
+          <w:sz w:val="22"/>
+          <w:szCs w:val="22"/>
+        </w:rPr>
+      </w:pPr>
+      <w:r>
+        <w:rPr>
+          <w:rFonts w:ascii="Arial" w:hAnsi="Arial" w:cs="Arial"/>
+          <w:color w:val="292929"/>
+          <w:spacing w:val="-1"/>
+          <w:sz w:val="22"/>
+          <w:szCs w:val="22"/>
+        </w:rPr>
+        <w:t xml:space="preserve">Preparing data for LDA analysis: </w:t>
+      </w:r>
+      <w:r>
+        <w:rPr>
+          <w:rFonts w:ascii="Arial" w:hAnsi="Arial" w:cs="Arial"/>
+          <w:color w:val="292929"/>
+          <w:spacing w:val="-1"/>
+          <w:sz w:val="22"/>
+          <w:szCs w:val="22"/>
+          <w:shd w:val="clear" w:color="auto" w:fill="FFFFFF"/>
+        </w:rPr>
+        <w:t xml:space="preserve">We started by tokenizing the text and removing </w:t>
+      </w:r>
+      <w:proofErr w:type="spellStart"/>
+      <w:r>
+        <w:rPr>
+          <w:rFonts w:ascii="Arial" w:hAnsi="Arial" w:cs="Arial"/>
+          <w:color w:val="292929"/>
+          <w:spacing w:val="-1"/>
+          <w:sz w:val="22"/>
+          <w:szCs w:val="22"/>
+          <w:shd w:val="clear" w:color="auto" w:fill="FFFFFF"/>
+        </w:rPr>
+        <w:t>stopwords</w:t>
+      </w:r>
+      <w:proofErr w:type="spellEnd"/>
+      <w:r>
+        <w:rPr>
+          <w:rFonts w:ascii="Arial" w:hAnsi="Arial" w:cs="Arial"/>
+          <w:color w:val="292929"/>
+          <w:spacing w:val="-1"/>
+          <w:sz w:val="22"/>
+          <w:szCs w:val="22"/>
+          <w:shd w:val="clear" w:color="auto" w:fill="FFFFFF"/>
+        </w:rPr>
+        <w:t>. Next, we convert the tokenized object into a corpus and dictionary.</w:t>
+      </w:r>
+    </w:p>
+    <w:p>
+      <w:pPr>
+        <w:pStyle w:val="kj"/>
+        <w:numPr>
+          <w:ilvl w:val="0"/>
+          <w:numId w:val="5"/>
+        </w:numPr>
+        <w:spacing w:before="252" w:beforeAutospacing="0" w:after="0" w:afterAutospacing="0" w:line="480" w:lineRule="atLeast"/>
+        <w:ind w:left="1170"/>
+        <w:rPr>
+          <w:rFonts w:ascii="Arial" w:hAnsi="Arial" w:cs="Arial"/>
+          <w:color w:val="292929"/>
+          <w:spacing w:val="-1"/>
+          <w:sz w:val="22"/>
+          <w:szCs w:val="22"/>
+        </w:rPr>
+      </w:pPr>
+      <w:r>
+        <w:rPr>
+          <w:rFonts w:ascii="Arial" w:hAnsi="Arial" w:cs="Arial"/>
+          <w:color w:val="292929"/>
+          <w:spacing w:val="-1"/>
+          <w:sz w:val="22"/>
+          <w:szCs w:val="22"/>
+        </w:rPr>
+        <w:t>LDA model training:</w:t>
+      </w:r>
+      <w:r>
+        <w:rPr>
+          <w:rFonts w:ascii="Arial" w:hAnsi="Arial" w:cs="Arial"/>
+          <w:color w:val="292929"/>
+          <w:spacing w:val="-1"/>
+          <w:sz w:val="22"/>
+          <w:szCs w:val="22"/>
+          <w:shd w:val="clear" w:color="auto" w:fill="FFFFFF"/>
+        </w:rPr>
+        <w:t xml:space="preserve"> We have </w:t>
+      </w:r>
+      <w:proofErr w:type="spellStart"/>
+      <w:r>
+        <w:rPr>
+          <w:rFonts w:ascii="Arial" w:hAnsi="Arial" w:cs="Arial"/>
+          <w:color w:val="292929"/>
+          <w:spacing w:val="-1"/>
+          <w:sz w:val="22"/>
+          <w:szCs w:val="22"/>
+          <w:shd w:val="clear" w:color="auto" w:fill="FFFFFF"/>
+        </w:rPr>
+        <w:t>build</w:t>
+      </w:r>
+      <w:proofErr w:type="spellEnd"/>
+      <w:r>
+        <w:rPr>
+          <w:rFonts w:ascii="Arial" w:hAnsi="Arial" w:cs="Arial"/>
+          <w:color w:val="292929"/>
+          <w:spacing w:val="-1"/>
+          <w:sz w:val="22"/>
+          <w:szCs w:val="22"/>
+          <w:shd w:val="clear" w:color="auto" w:fill="FFFFFF"/>
+        </w:rPr>
+        <w:t xml:space="preserve"> a model with 10 topics where each topic is a combination of keywords, and each keyword contributes a certain weightage to the topic.</w:t>
+      </w:r>
+    </w:p>
+    <w:p>
+      <w:pPr>
         <w:pStyle w:val="Heading1"/>
         <w:shd w:val="clear" w:color="auto" w:fill="FFFFFF"/>
         <w:spacing w:before="300" w:line="540" w:lineRule="atLeast"/>
@@ -3222,7 +4668,12 @@
           <w:szCs w:val="45"/>
         </w:rPr>
       </w:pPr>
-      <w:r>
+    </w:p>
+    <w:p>
+      <w:pPr>
+        <w:pStyle w:val="Heading1"/>
+        <w:shd w:val="clear" w:color="auto" w:fill="FFFFFF"/>
+        <w:spacing w:before="300" w:line="540" w:lineRule="atLeast"/>
         <w:rPr>
           <w:rFonts w:ascii="Helvetica" w:hAnsi="Helvetica"/>
           <w:b w:val="0"/>
@@ -3231,6 +4682,16 @@
           <w:sz w:val="45"/>
           <w:szCs w:val="45"/>
         </w:rPr>
+      </w:pPr>
+      <w:r>
+        <w:rPr>
+          <w:rFonts w:ascii="Helvetica" w:hAnsi="Helvetica"/>
+          <w:b w:val="0"/>
+          <w:bCs w:val="0"/>
+          <w:color w:val="292929"/>
+          <w:sz w:val="45"/>
+          <w:szCs w:val="45"/>
+        </w:rPr>
         <w:t>Step 4: Scrapper</w:t>
       </w:r>
     </w:p>
@@ -3246,13 +4707,7 @@
         <w:rPr>
           <w:spacing w:val="-1"/>
         </w:rPr>
-        <w:t xml:space="preserve">IMDB </w:t>
-      </w:r>
-      <w:r>
-        <w:rPr>
-          <w:spacing w:val="-1"/>
-        </w:rPr>
-        <w:t>data is most sought after when it comes to machine learning. People build recommendation systems, classifiers, and many other ML algorithms and tools on top of it. In this post, we will use Beautiful Soup to scrape data from IMDB.</w:t>
+        <w:t>IMDB data is most sought after when it comes to machine learning. People build recommendation systems, classifiers, and many other ML algorithms and tools on top of it. In this post, we will use Beautiful Soup to scrape data from IMDB.</w:t>
       </w:r>
     </w:p>
     <w:p>
@@ -3342,16 +4797,9 @@
           <w:spacing w:val="-5"/>
           <w:shd w:val="clear" w:color="auto" w:fill="F2F2F2"/>
         </w:rPr>
-        <w:t>from bs4 import BeautifulSoup</w:t>
-      </w:r>
-      <w:r>
-        <w:rPr>
-          <w:rFonts w:ascii="Courier New" w:hAnsi="Courier New" w:cs="Courier New"/>
-          <w:color w:val="292929"/>
-          <w:spacing w:val="-5"/>
-        </w:rPr>
-        <w:br/>
-      </w:r>
+        <w:t xml:space="preserve">from bs4 import </w:t>
+      </w:r>
+      <w:proofErr w:type="spellStart"/>
       <w:r>
         <w:rPr>
           <w:rFonts w:ascii="Courier New" w:hAnsi="Courier New" w:cs="Courier New"/>
@@ -3359,8 +4807,9 @@
           <w:spacing w:val="-5"/>
           <w:shd w:val="clear" w:color="auto" w:fill="F2F2F2"/>
         </w:rPr>
-        <w:t>from dateutil.parser import parse</w:t>
-      </w:r>
+        <w:t>BeautifulSoup</w:t>
+      </w:r>
+      <w:proofErr w:type="spellEnd"/>
       <w:r>
         <w:rPr>
           <w:rFonts w:ascii="Courier New" w:hAnsi="Courier New" w:cs="Courier New"/>
@@ -3376,8 +4825,56 @@
           <w:spacing w:val="-5"/>
           <w:shd w:val="clear" w:color="auto" w:fill="F2F2F2"/>
         </w:rPr>
-        <w:t>import concurrent.futures</w:t>
-      </w:r>
+        <w:t xml:space="preserve">from </w:t>
+      </w:r>
+      <w:proofErr w:type="spellStart"/>
+      <w:r>
+        <w:rPr>
+          <w:rFonts w:ascii="Courier New" w:hAnsi="Courier New" w:cs="Courier New"/>
+          <w:color w:val="292929"/>
+          <w:spacing w:val="-5"/>
+          <w:shd w:val="clear" w:color="auto" w:fill="F2F2F2"/>
+        </w:rPr>
+        <w:t>dateutil.parser</w:t>
+      </w:r>
+      <w:proofErr w:type="spellEnd"/>
+      <w:r>
+        <w:rPr>
+          <w:rFonts w:ascii="Courier New" w:hAnsi="Courier New" w:cs="Courier New"/>
+          <w:color w:val="292929"/>
+          <w:spacing w:val="-5"/>
+          <w:shd w:val="clear" w:color="auto" w:fill="F2F2F2"/>
+        </w:rPr>
+        <w:t xml:space="preserve"> import parse</w:t>
+      </w:r>
+      <w:r>
+        <w:rPr>
+          <w:rFonts w:ascii="Courier New" w:hAnsi="Courier New" w:cs="Courier New"/>
+          <w:color w:val="292929"/>
+          <w:spacing w:val="-5"/>
+        </w:rPr>
+        <w:br/>
+      </w:r>
+      <w:r>
+        <w:rPr>
+          <w:rFonts w:ascii="Courier New" w:hAnsi="Courier New" w:cs="Courier New"/>
+          <w:color w:val="292929"/>
+          <w:spacing w:val="-5"/>
+          <w:shd w:val="clear" w:color="auto" w:fill="F2F2F2"/>
+        </w:rPr>
+        <w:t xml:space="preserve">import </w:t>
+      </w:r>
+      <w:proofErr w:type="spellStart"/>
+      <w:r>
+        <w:rPr>
+          <w:rFonts w:ascii="Courier New" w:hAnsi="Courier New" w:cs="Courier New"/>
+          <w:color w:val="292929"/>
+          <w:spacing w:val="-5"/>
+          <w:shd w:val="clear" w:color="auto" w:fill="F2F2F2"/>
+        </w:rPr>
+        <w:t>concurrent.futures</w:t>
+      </w:r>
+      <w:proofErr w:type="spellEnd"/>
       <w:r>
         <w:rPr>
           <w:rFonts w:ascii="Courier New" w:hAnsi="Courier New" w:cs="Courier New"/>
@@ -3531,7 +5028,6 @@
           <w:bCs/>
           <w:spacing w:val="-1"/>
         </w:rPr>
-        <w:lastRenderedPageBreak/>
         <w:t>Scarper</w:t>
       </w:r>
     </w:p>
@@ -3570,7 +5066,35 @@
         <w:rPr>
           <w:spacing w:val="-1"/>
         </w:rPr>
-        <w:t>In the below method, we will be passing in the imdb url of the movie.</w:t>
+        <w:t xml:space="preserve">In the below method, we will be passing in the </w:t>
+      </w:r>
+      <w:proofErr w:type="spellStart"/>
+      <w:r>
+        <w:rPr>
+          <w:spacing w:val="-1"/>
+        </w:rPr>
+        <w:t>imdb</w:t>
+      </w:r>
+      <w:proofErr w:type="spellEnd"/>
+      <w:r>
+        <w:rPr>
+          <w:spacing w:val="-1"/>
+        </w:rPr>
+        <w:t xml:space="preserve"> </w:t>
+      </w:r>
+      <w:proofErr w:type="spellStart"/>
+      <w:r>
+        <w:rPr>
+          <w:spacing w:val="-1"/>
+        </w:rPr>
+        <w:t>url</w:t>
+      </w:r>
+      <w:proofErr w:type="spellEnd"/>
+      <w:r>
+        <w:rPr>
+          <w:spacing w:val="-1"/>
+        </w:rPr>
+        <w:t xml:space="preserve"> of the movie.</w:t>
       </w:r>
     </w:p>
     <w:p>
@@ -3625,6 +5149,7 @@
                 <w:sz w:val="21"/>
                 <w:szCs w:val="21"/>
               </w:rPr>
+              <w:lastRenderedPageBreak/>
               <w:t>def</w:t>
             </w:r>
             <w:r>
@@ -3634,7 +5159,47 @@
                 <w:sz w:val="21"/>
                 <w:szCs w:val="21"/>
               </w:rPr>
-              <w:t xml:space="preserve"> scrape_imdb_page(dir_url,driver):</w:t>
+              <w:t xml:space="preserve"> </w:t>
+            </w:r>
+            <w:proofErr w:type="spellStart"/>
+            <w:r>
+              <w:rPr>
+                <w:rFonts w:ascii="Consolas" w:eastAsia="Times New Roman" w:hAnsi="Consolas" w:cs="Times New Roman"/>
+                <w:color w:val="000000"/>
+                <w:sz w:val="21"/>
+                <w:szCs w:val="21"/>
+              </w:rPr>
+              <w:t>scrape_imdb_page</w:t>
+            </w:r>
+            <w:proofErr w:type="spellEnd"/>
+            <w:r>
+              <w:rPr>
+                <w:rFonts w:ascii="Consolas" w:eastAsia="Times New Roman" w:hAnsi="Consolas" w:cs="Times New Roman"/>
+                <w:color w:val="000000"/>
+                <w:sz w:val="21"/>
+                <w:szCs w:val="21"/>
+              </w:rPr>
+              <w:t>(</w:t>
+            </w:r>
+            <w:proofErr w:type="spellStart"/>
+            <w:r>
+              <w:rPr>
+                <w:rFonts w:ascii="Consolas" w:eastAsia="Times New Roman" w:hAnsi="Consolas" w:cs="Times New Roman"/>
+                <w:color w:val="000000"/>
+                <w:sz w:val="21"/>
+                <w:szCs w:val="21"/>
+              </w:rPr>
+              <w:t>dir_url,driver</w:t>
+            </w:r>
+            <w:proofErr w:type="spellEnd"/>
+            <w:r>
+              <w:rPr>
+                <w:rFonts w:ascii="Consolas" w:eastAsia="Times New Roman" w:hAnsi="Consolas" w:cs="Times New Roman"/>
+                <w:color w:val="000000"/>
+                <w:sz w:val="21"/>
+                <w:szCs w:val="21"/>
+              </w:rPr>
+              <w:t>):</w:t>
             </w:r>
           </w:p>
           <w:p>
@@ -3790,7 +5355,27 @@
                 <w:sz w:val="21"/>
                 <w:szCs w:val="21"/>
               </w:rPr>
-              <w:t>    movie_links = []</w:t>
+              <w:t xml:space="preserve">    </w:t>
+            </w:r>
+            <w:proofErr w:type="spellStart"/>
+            <w:r>
+              <w:rPr>
+                <w:rFonts w:ascii="Consolas" w:eastAsia="Times New Roman" w:hAnsi="Consolas" w:cs="Times New Roman"/>
+                <w:color w:val="000000"/>
+                <w:sz w:val="21"/>
+                <w:szCs w:val="21"/>
+              </w:rPr>
+              <w:t>movie_links</w:t>
+            </w:r>
+            <w:proofErr w:type="spellEnd"/>
+            <w:r>
+              <w:rPr>
+                <w:rFonts w:ascii="Consolas" w:eastAsia="Times New Roman" w:hAnsi="Consolas" w:cs="Times New Roman"/>
+                <w:color w:val="000000"/>
+                <w:sz w:val="21"/>
+                <w:szCs w:val="21"/>
+              </w:rPr>
+              <w:t xml:space="preserve"> = []</w:t>
             </w:r>
           </w:p>
           <w:p>
@@ -3823,7 +5408,27 @@
                 <w:sz w:val="21"/>
                 <w:szCs w:val="21"/>
               </w:rPr>
-              <w:t xml:space="preserve">#execute js on webpage to load faculty listings on webpage and get ready to parse the loaded HTML </w:t>
+              <w:t xml:space="preserve">#execute </w:t>
+            </w:r>
+            <w:proofErr w:type="spellStart"/>
+            <w:r>
+              <w:rPr>
+                <w:rFonts w:ascii="Consolas" w:eastAsia="Times New Roman" w:hAnsi="Consolas" w:cs="Times New Roman"/>
+                <w:color w:val="008000"/>
+                <w:sz w:val="21"/>
+                <w:szCs w:val="21"/>
+              </w:rPr>
+              <w:t>js</w:t>
+            </w:r>
+            <w:proofErr w:type="spellEnd"/>
+            <w:r>
+              <w:rPr>
+                <w:rFonts w:ascii="Consolas" w:eastAsia="Times New Roman" w:hAnsi="Consolas" w:cs="Times New Roman"/>
+                <w:color w:val="008000"/>
+                <w:sz w:val="21"/>
+                <w:szCs w:val="21"/>
+              </w:rPr>
+              <w:t xml:space="preserve"> on webpage to load faculty listings on webpage and get ready to parse the loaded HTML </w:t>
             </w:r>
           </w:p>
           <w:p>
@@ -3847,7 +5452,47 @@
                 <w:sz w:val="21"/>
                 <w:szCs w:val="21"/>
               </w:rPr>
-              <w:t xml:space="preserve">    soup = get_js_soup(dir_url,driver)     </w:t>
+              <w:t xml:space="preserve">    soup = </w:t>
+            </w:r>
+            <w:proofErr w:type="spellStart"/>
+            <w:r>
+              <w:rPr>
+                <w:rFonts w:ascii="Consolas" w:eastAsia="Times New Roman" w:hAnsi="Consolas" w:cs="Times New Roman"/>
+                <w:color w:val="000000"/>
+                <w:sz w:val="21"/>
+                <w:szCs w:val="21"/>
+              </w:rPr>
+              <w:t>get_js_soup</w:t>
+            </w:r>
+            <w:proofErr w:type="spellEnd"/>
+            <w:r>
+              <w:rPr>
+                <w:rFonts w:ascii="Consolas" w:eastAsia="Times New Roman" w:hAnsi="Consolas" w:cs="Times New Roman"/>
+                <w:color w:val="000000"/>
+                <w:sz w:val="21"/>
+                <w:szCs w:val="21"/>
+              </w:rPr>
+              <w:t>(</w:t>
+            </w:r>
+            <w:proofErr w:type="spellStart"/>
+            <w:r>
+              <w:rPr>
+                <w:rFonts w:ascii="Consolas" w:eastAsia="Times New Roman" w:hAnsi="Consolas" w:cs="Times New Roman"/>
+                <w:color w:val="000000"/>
+                <w:sz w:val="21"/>
+                <w:szCs w:val="21"/>
+              </w:rPr>
+              <w:t>dir_url,driver</w:t>
+            </w:r>
+            <w:proofErr w:type="spellEnd"/>
+            <w:r>
+              <w:rPr>
+                <w:rFonts w:ascii="Consolas" w:eastAsia="Times New Roman" w:hAnsi="Consolas" w:cs="Times New Roman"/>
+                <w:color w:val="000000"/>
+                <w:sz w:val="21"/>
+                <w:szCs w:val="21"/>
+              </w:rPr>
+              <w:t xml:space="preserve">)     </w:t>
             </w:r>
           </w:p>
           <w:p>
@@ -3889,7 +5534,27 @@
                 <w:sz w:val="21"/>
                 <w:szCs w:val="21"/>
               </w:rPr>
-              <w:t xml:space="preserve"> link_holder </w:t>
+              <w:t xml:space="preserve"> </w:t>
+            </w:r>
+            <w:proofErr w:type="spellStart"/>
+            <w:r>
+              <w:rPr>
+                <w:rFonts w:ascii="Consolas" w:eastAsia="Times New Roman" w:hAnsi="Consolas" w:cs="Times New Roman"/>
+                <w:color w:val="000000"/>
+                <w:sz w:val="21"/>
+                <w:szCs w:val="21"/>
+              </w:rPr>
+              <w:t>link_holder</w:t>
+            </w:r>
+            <w:proofErr w:type="spellEnd"/>
+            <w:r>
+              <w:rPr>
+                <w:rFonts w:ascii="Consolas" w:eastAsia="Times New Roman" w:hAnsi="Consolas" w:cs="Times New Roman"/>
+                <w:color w:val="000000"/>
+                <w:sz w:val="21"/>
+                <w:szCs w:val="21"/>
+              </w:rPr>
+              <w:t xml:space="preserve"> </w:t>
             </w:r>
             <w:r>
               <w:rPr>
@@ -3907,7 +5572,27 @@
                 <w:sz w:val="21"/>
                 <w:szCs w:val="21"/>
               </w:rPr>
-              <w:t xml:space="preserve"> soup.find_all(</w:t>
+              <w:t xml:space="preserve"> </w:t>
+            </w:r>
+            <w:proofErr w:type="spellStart"/>
+            <w:r>
+              <w:rPr>
+                <w:rFonts w:ascii="Consolas" w:eastAsia="Times New Roman" w:hAnsi="Consolas" w:cs="Times New Roman"/>
+                <w:color w:val="000000"/>
+                <w:sz w:val="21"/>
+                <w:szCs w:val="21"/>
+              </w:rPr>
+              <w:t>soup.find_all</w:t>
+            </w:r>
+            <w:proofErr w:type="spellEnd"/>
+            <w:r>
+              <w:rPr>
+                <w:rFonts w:ascii="Consolas" w:eastAsia="Times New Roman" w:hAnsi="Consolas" w:cs="Times New Roman"/>
+                <w:color w:val="000000"/>
+                <w:sz w:val="21"/>
+                <w:szCs w:val="21"/>
+              </w:rPr>
+              <w:t>(</w:t>
             </w:r>
             <w:r>
               <w:rPr>
@@ -3976,7 +5661,47 @@
                 <w:sz w:val="21"/>
                 <w:szCs w:val="21"/>
               </w:rPr>
-              <w:t>        rel_link = link_holder.find(</w:t>
+              <w:t xml:space="preserve">        </w:t>
+            </w:r>
+            <w:proofErr w:type="spellStart"/>
+            <w:r>
+              <w:rPr>
+                <w:rFonts w:ascii="Consolas" w:eastAsia="Times New Roman" w:hAnsi="Consolas" w:cs="Times New Roman"/>
+                <w:color w:val="000000"/>
+                <w:sz w:val="21"/>
+                <w:szCs w:val="21"/>
+              </w:rPr>
+              <w:t>rel_link</w:t>
+            </w:r>
+            <w:proofErr w:type="spellEnd"/>
+            <w:r>
+              <w:rPr>
+                <w:rFonts w:ascii="Consolas" w:eastAsia="Times New Roman" w:hAnsi="Consolas" w:cs="Times New Roman"/>
+                <w:color w:val="000000"/>
+                <w:sz w:val="21"/>
+                <w:szCs w:val="21"/>
+              </w:rPr>
+              <w:t xml:space="preserve"> = </w:t>
+            </w:r>
+            <w:proofErr w:type="spellStart"/>
+            <w:r>
+              <w:rPr>
+                <w:rFonts w:ascii="Consolas" w:eastAsia="Times New Roman" w:hAnsi="Consolas" w:cs="Times New Roman"/>
+                <w:color w:val="000000"/>
+                <w:sz w:val="21"/>
+                <w:szCs w:val="21"/>
+              </w:rPr>
+              <w:t>link_holder.find</w:t>
+            </w:r>
+            <w:proofErr w:type="spellEnd"/>
+            <w:r>
+              <w:rPr>
+                <w:rFonts w:ascii="Consolas" w:eastAsia="Times New Roman" w:hAnsi="Consolas" w:cs="Times New Roman"/>
+                <w:color w:val="000000"/>
+                <w:sz w:val="21"/>
+                <w:szCs w:val="21"/>
+              </w:rPr>
+              <w:t>(</w:t>
             </w:r>
             <w:r>
               <w:rPr>
@@ -4021,8 +5746,19 @@
                 <w:sz w:val="21"/>
                 <w:szCs w:val="21"/>
               </w:rPr>
-              <w:t>#get url</w:t>
-            </w:r>
+              <w:t xml:space="preserve">#get </w:t>
+            </w:r>
+            <w:proofErr w:type="spellStart"/>
+            <w:r>
+              <w:rPr>
+                <w:rFonts w:ascii="Consolas" w:eastAsia="Times New Roman" w:hAnsi="Consolas" w:cs="Times New Roman"/>
+                <w:color w:val="008000"/>
+                <w:sz w:val="21"/>
+                <w:szCs w:val="21"/>
+              </w:rPr>
+              <w:t>url</w:t>
+            </w:r>
+            <w:proofErr w:type="spellEnd"/>
           </w:p>
           <w:p>
             <w:pPr>
@@ -4063,7 +5799,27 @@
                 <w:sz w:val="21"/>
                 <w:szCs w:val="21"/>
               </w:rPr>
-              <w:t xml:space="preserve"> + rel_link.replace(</w:t>
+              <w:t xml:space="preserve"> + </w:t>
+            </w:r>
+            <w:proofErr w:type="spellStart"/>
+            <w:r>
+              <w:rPr>
+                <w:rFonts w:ascii="Consolas" w:eastAsia="Times New Roman" w:hAnsi="Consolas" w:cs="Times New Roman"/>
+                <w:color w:val="000000"/>
+                <w:sz w:val="21"/>
+                <w:szCs w:val="21"/>
+              </w:rPr>
+              <w:t>rel_link.replace</w:t>
+            </w:r>
+            <w:proofErr w:type="spellEnd"/>
+            <w:r>
+              <w:rPr>
+                <w:rFonts w:ascii="Consolas" w:eastAsia="Times New Roman" w:hAnsi="Consolas" w:cs="Times New Roman"/>
+                <w:color w:val="000000"/>
+                <w:sz w:val="21"/>
+                <w:szCs w:val="21"/>
+              </w:rPr>
+              <w:t>(</w:t>
             </w:r>
             <w:r>
               <w:rPr>
@@ -4072,7 +5828,17 @@
                 <w:sz w:val="21"/>
                 <w:szCs w:val="21"/>
               </w:rPr>
-              <w:t>"?ref_"</w:t>
+              <w:t>"?</w:t>
+            </w:r>
+            <w:proofErr w:type="spellStart"/>
+            <w:r>
+              <w:rPr>
+                <w:rFonts w:ascii="Consolas" w:eastAsia="Times New Roman" w:hAnsi="Consolas" w:cs="Times New Roman"/>
+                <w:color w:val="A31515"/>
+                <w:sz w:val="21"/>
+                <w:szCs w:val="21"/>
+              </w:rPr>
+              <w:t>ref_"</w:t>
             </w:r>
             <w:r>
               <w:rPr>
@@ -4090,7 +5856,17 @@
                 <w:sz w:val="21"/>
                 <w:szCs w:val="21"/>
               </w:rPr>
-              <w:t>"reviews/?ref_"</w:t>
+              <w:t>"reviews</w:t>
+            </w:r>
+            <w:proofErr w:type="spellEnd"/>
+            <w:r>
+              <w:rPr>
+                <w:rFonts w:ascii="Consolas" w:eastAsia="Times New Roman" w:hAnsi="Consolas" w:cs="Times New Roman"/>
+                <w:color w:val="A31515"/>
+                <w:sz w:val="21"/>
+                <w:szCs w:val="21"/>
+              </w:rPr>
+              <w:t>/?ref_"</w:t>
             </w:r>
             <w:r>
               <w:rPr>
@@ -4123,7 +5899,27 @@
                 <w:sz w:val="21"/>
                 <w:szCs w:val="21"/>
               </w:rPr>
-              <w:t xml:space="preserve">        movie_links.append(x) </w:t>
+              <w:t xml:space="preserve">        </w:t>
+            </w:r>
+            <w:proofErr w:type="spellStart"/>
+            <w:r>
+              <w:rPr>
+                <w:rFonts w:ascii="Consolas" w:eastAsia="Times New Roman" w:hAnsi="Consolas" w:cs="Times New Roman"/>
+                <w:color w:val="000000"/>
+                <w:sz w:val="21"/>
+                <w:szCs w:val="21"/>
+              </w:rPr>
+              <w:t>movie_links.append</w:t>
+            </w:r>
+            <w:proofErr w:type="spellEnd"/>
+            <w:r>
+              <w:rPr>
+                <w:rFonts w:ascii="Consolas" w:eastAsia="Times New Roman" w:hAnsi="Consolas" w:cs="Times New Roman"/>
+                <w:color w:val="000000"/>
+                <w:sz w:val="21"/>
+                <w:szCs w:val="21"/>
+              </w:rPr>
+              <w:t xml:space="preserve">(x) </w:t>
             </w:r>
           </w:p>
           <w:p>
@@ -4165,8 +5961,19 @@
                 <w:sz w:val="21"/>
                 <w:szCs w:val="21"/>
               </w:rPr>
-              <w:t xml:space="preserve"> movie_links</w:t>
-            </w:r>
+              <w:t xml:space="preserve"> </w:t>
+            </w:r>
+            <w:proofErr w:type="spellStart"/>
+            <w:r>
+              <w:rPr>
+                <w:rFonts w:ascii="Consolas" w:eastAsia="Times New Roman" w:hAnsi="Consolas" w:cs="Times New Roman"/>
+                <w:color w:val="000000"/>
+                <w:sz w:val="21"/>
+                <w:szCs w:val="21"/>
+              </w:rPr>
+              <w:t>movie_links</w:t>
+            </w:r>
+            <w:proofErr w:type="spellEnd"/>
           </w:p>
           <w:p>
             <w:pPr>
@@ -4213,7 +6020,47 @@
                 <w:sz w:val="21"/>
                 <w:szCs w:val="21"/>
               </w:rPr>
-              <w:t xml:space="preserve"> scrape_movie_page(fac_url,driver):</w:t>
+              <w:t xml:space="preserve"> </w:t>
+            </w:r>
+            <w:proofErr w:type="spellStart"/>
+            <w:r>
+              <w:rPr>
+                <w:rFonts w:ascii="Consolas" w:eastAsia="Times New Roman" w:hAnsi="Consolas" w:cs="Times New Roman"/>
+                <w:color w:val="000000"/>
+                <w:sz w:val="21"/>
+                <w:szCs w:val="21"/>
+              </w:rPr>
+              <w:t>scrape_movie_page</w:t>
+            </w:r>
+            <w:proofErr w:type="spellEnd"/>
+            <w:r>
+              <w:rPr>
+                <w:rFonts w:ascii="Consolas" w:eastAsia="Times New Roman" w:hAnsi="Consolas" w:cs="Times New Roman"/>
+                <w:color w:val="000000"/>
+                <w:sz w:val="21"/>
+                <w:szCs w:val="21"/>
+              </w:rPr>
+              <w:t>(</w:t>
+            </w:r>
+            <w:proofErr w:type="spellStart"/>
+            <w:r>
+              <w:rPr>
+                <w:rFonts w:ascii="Consolas" w:eastAsia="Times New Roman" w:hAnsi="Consolas" w:cs="Times New Roman"/>
+                <w:color w:val="000000"/>
+                <w:sz w:val="21"/>
+                <w:szCs w:val="21"/>
+              </w:rPr>
+              <w:t>fac_url,driver</w:t>
+            </w:r>
+            <w:proofErr w:type="spellEnd"/>
+            <w:r>
+              <w:rPr>
+                <w:rFonts w:ascii="Consolas" w:eastAsia="Times New Roman" w:hAnsi="Consolas" w:cs="Times New Roman"/>
+                <w:color w:val="000000"/>
+                <w:sz w:val="21"/>
+                <w:szCs w:val="21"/>
+              </w:rPr>
+              <w:t>):</w:t>
             </w:r>
           </w:p>
           <w:p>
@@ -4255,7 +6102,27 @@
                 <w:sz w:val="21"/>
                 <w:szCs w:val="21"/>
               </w:rPr>
-              <w:t>(fac_url)</w:t>
+              <w:t>(</w:t>
+            </w:r>
+            <w:proofErr w:type="spellStart"/>
+            <w:r>
+              <w:rPr>
+                <w:rFonts w:ascii="Consolas" w:eastAsia="Times New Roman" w:hAnsi="Consolas" w:cs="Times New Roman"/>
+                <w:color w:val="000000"/>
+                <w:sz w:val="21"/>
+                <w:szCs w:val="21"/>
+              </w:rPr>
+              <w:t>fac_url</w:t>
+            </w:r>
+            <w:proofErr w:type="spellEnd"/>
+            <w:r>
+              <w:rPr>
+                <w:rFonts w:ascii="Consolas" w:eastAsia="Times New Roman" w:hAnsi="Consolas" w:cs="Times New Roman"/>
+                <w:color w:val="000000"/>
+                <w:sz w:val="21"/>
+                <w:szCs w:val="21"/>
+              </w:rPr>
+              <w:t>)</w:t>
             </w:r>
           </w:p>
           <w:p>
@@ -4294,7 +6161,47 @@
                 <w:sz w:val="21"/>
                 <w:szCs w:val="21"/>
               </w:rPr>
-              <w:t>    soup = get_js_soup(fac_url,driver)</w:t>
+              <w:t xml:space="preserve">    soup = </w:t>
+            </w:r>
+            <w:proofErr w:type="spellStart"/>
+            <w:r>
+              <w:rPr>
+                <w:rFonts w:ascii="Consolas" w:eastAsia="Times New Roman" w:hAnsi="Consolas" w:cs="Times New Roman"/>
+                <w:color w:val="000000"/>
+                <w:sz w:val="21"/>
+                <w:szCs w:val="21"/>
+              </w:rPr>
+              <w:t>get_js_soup</w:t>
+            </w:r>
+            <w:proofErr w:type="spellEnd"/>
+            <w:r>
+              <w:rPr>
+                <w:rFonts w:ascii="Consolas" w:eastAsia="Times New Roman" w:hAnsi="Consolas" w:cs="Times New Roman"/>
+                <w:color w:val="000000"/>
+                <w:sz w:val="21"/>
+                <w:szCs w:val="21"/>
+              </w:rPr>
+              <w:t>(</w:t>
+            </w:r>
+            <w:proofErr w:type="spellStart"/>
+            <w:r>
+              <w:rPr>
+                <w:rFonts w:ascii="Consolas" w:eastAsia="Times New Roman" w:hAnsi="Consolas" w:cs="Times New Roman"/>
+                <w:color w:val="000000"/>
+                <w:sz w:val="21"/>
+                <w:szCs w:val="21"/>
+              </w:rPr>
+              <w:t>fac_url,driver</w:t>
+            </w:r>
+            <w:proofErr w:type="spellEnd"/>
+            <w:r>
+              <w:rPr>
+                <w:rFonts w:ascii="Consolas" w:eastAsia="Times New Roman" w:hAnsi="Consolas" w:cs="Times New Roman"/>
+                <w:color w:val="000000"/>
+                <w:sz w:val="21"/>
+                <w:szCs w:val="21"/>
+              </w:rPr>
+              <w:t>)</w:t>
             </w:r>
           </w:p>
           <w:p>
@@ -4432,7 +6339,47 @@
                 <w:sz w:val="21"/>
                 <w:szCs w:val="21"/>
               </w:rPr>
-              <w:t>#profile_sec = soup.find('div',class_='lister-item-content')</w:t>
+              <w:t xml:space="preserve">#profile_sec = </w:t>
+            </w:r>
+            <w:proofErr w:type="spellStart"/>
+            <w:r>
+              <w:rPr>
+                <w:rFonts w:ascii="Consolas" w:eastAsia="Times New Roman" w:hAnsi="Consolas" w:cs="Times New Roman"/>
+                <w:color w:val="008000"/>
+                <w:sz w:val="21"/>
+                <w:szCs w:val="21"/>
+              </w:rPr>
+              <w:t>soup.find</w:t>
+            </w:r>
+            <w:proofErr w:type="spellEnd"/>
+            <w:r>
+              <w:rPr>
+                <w:rFonts w:ascii="Consolas" w:eastAsia="Times New Roman" w:hAnsi="Consolas" w:cs="Times New Roman"/>
+                <w:color w:val="008000"/>
+                <w:sz w:val="21"/>
+                <w:szCs w:val="21"/>
+              </w:rPr>
+              <w:t>('</w:t>
+            </w:r>
+            <w:proofErr w:type="spellStart"/>
+            <w:r>
+              <w:rPr>
+                <w:rFonts w:ascii="Consolas" w:eastAsia="Times New Roman" w:hAnsi="Consolas" w:cs="Times New Roman"/>
+                <w:color w:val="008000"/>
+                <w:sz w:val="21"/>
+                <w:szCs w:val="21"/>
+              </w:rPr>
+              <w:t>div',class</w:t>
+            </w:r>
+            <w:proofErr w:type="spellEnd"/>
+            <w:r>
+              <w:rPr>
+                <w:rFonts w:ascii="Consolas" w:eastAsia="Times New Roman" w:hAnsi="Consolas" w:cs="Times New Roman"/>
+                <w:color w:val="008000"/>
+                <w:sz w:val="21"/>
+                <w:szCs w:val="21"/>
+              </w:rPr>
+              <w:t>_='lister-item-content')</w:t>
             </w:r>
           </w:p>
           <w:p>
@@ -4540,7 +6487,47 @@
                 <w:sz w:val="21"/>
                 <w:szCs w:val="21"/>
               </w:rPr>
-              <w:t>    movie_name = soup.find_all(</w:t>
+              <w:t xml:space="preserve">    </w:t>
+            </w:r>
+            <w:proofErr w:type="spellStart"/>
+            <w:r>
+              <w:rPr>
+                <w:rFonts w:ascii="Consolas" w:eastAsia="Times New Roman" w:hAnsi="Consolas" w:cs="Times New Roman"/>
+                <w:color w:val="000000"/>
+                <w:sz w:val="21"/>
+                <w:szCs w:val="21"/>
+              </w:rPr>
+              <w:t>movie_name</w:t>
+            </w:r>
+            <w:proofErr w:type="spellEnd"/>
+            <w:r>
+              <w:rPr>
+                <w:rFonts w:ascii="Consolas" w:eastAsia="Times New Roman" w:hAnsi="Consolas" w:cs="Times New Roman"/>
+                <w:color w:val="000000"/>
+                <w:sz w:val="21"/>
+                <w:szCs w:val="21"/>
+              </w:rPr>
+              <w:t xml:space="preserve"> = </w:t>
+            </w:r>
+            <w:proofErr w:type="spellStart"/>
+            <w:r>
+              <w:rPr>
+                <w:rFonts w:ascii="Consolas" w:eastAsia="Times New Roman" w:hAnsi="Consolas" w:cs="Times New Roman"/>
+                <w:color w:val="000000"/>
+                <w:sz w:val="21"/>
+                <w:szCs w:val="21"/>
+              </w:rPr>
+              <w:t>soup.find_all</w:t>
+            </w:r>
+            <w:proofErr w:type="spellEnd"/>
+            <w:r>
+              <w:rPr>
+                <w:rFonts w:ascii="Consolas" w:eastAsia="Times New Roman" w:hAnsi="Consolas" w:cs="Times New Roman"/>
+                <w:color w:val="000000"/>
+                <w:sz w:val="21"/>
+                <w:szCs w:val="21"/>
+              </w:rPr>
+              <w:t>(</w:t>
             </w:r>
             <w:r>
               <w:rPr>
@@ -4549,17 +6536,9 @@
                 <w:sz w:val="21"/>
                 <w:szCs w:val="21"/>
               </w:rPr>
-              <w:t>'div'</w:t>
-            </w:r>
-            <w:r>
-              <w:rPr>
-                <w:rFonts w:ascii="Consolas" w:eastAsia="Times New Roman" w:hAnsi="Consolas" w:cs="Times New Roman"/>
-                <w:color w:val="000000"/>
-                <w:sz w:val="21"/>
-                <w:szCs w:val="21"/>
-              </w:rPr>
-              <w:t>,class_=</w:t>
-            </w:r>
+              <w:t>'</w:t>
+            </w:r>
+            <w:proofErr w:type="spellStart"/>
             <w:r>
               <w:rPr>
                 <w:rFonts w:ascii="Consolas" w:eastAsia="Times New Roman" w:hAnsi="Consolas" w:cs="Times New Roman"/>
@@ -4567,6 +6546,34 @@
                 <w:sz w:val="21"/>
                 <w:szCs w:val="21"/>
               </w:rPr>
+              <w:t>div'</w:t>
+            </w:r>
+            <w:r>
+              <w:rPr>
+                <w:rFonts w:ascii="Consolas" w:eastAsia="Times New Roman" w:hAnsi="Consolas" w:cs="Times New Roman"/>
+                <w:color w:val="000000"/>
+                <w:sz w:val="21"/>
+                <w:szCs w:val="21"/>
+              </w:rPr>
+              <w:t>,class</w:t>
+            </w:r>
+            <w:proofErr w:type="spellEnd"/>
+            <w:r>
+              <w:rPr>
+                <w:rFonts w:ascii="Consolas" w:eastAsia="Times New Roman" w:hAnsi="Consolas" w:cs="Times New Roman"/>
+                <w:color w:val="000000"/>
+                <w:sz w:val="21"/>
+                <w:szCs w:val="21"/>
+              </w:rPr>
+              <w:t>_=</w:t>
+            </w:r>
+            <w:r>
+              <w:rPr>
+                <w:rFonts w:ascii="Consolas" w:eastAsia="Times New Roman" w:hAnsi="Consolas" w:cs="Times New Roman"/>
+                <w:color w:val="A31515"/>
+                <w:sz w:val="21"/>
+                <w:szCs w:val="21"/>
+              </w:rPr>
               <w:t>'parent'</w:t>
             </w:r>
             <w:r>
@@ -4612,7 +6619,27 @@
                 <w:sz w:val="21"/>
                 <w:szCs w:val="21"/>
               </w:rPr>
-              <w:t>).get_text()</w:t>
+              <w:t>).</w:t>
+            </w:r>
+            <w:proofErr w:type="spellStart"/>
+            <w:r>
+              <w:rPr>
+                <w:rFonts w:ascii="Consolas" w:eastAsia="Times New Roman" w:hAnsi="Consolas" w:cs="Times New Roman"/>
+                <w:color w:val="000000"/>
+                <w:sz w:val="21"/>
+                <w:szCs w:val="21"/>
+              </w:rPr>
+              <w:t>get_text</w:t>
+            </w:r>
+            <w:proofErr w:type="spellEnd"/>
+            <w:r>
+              <w:rPr>
+                <w:rFonts w:ascii="Consolas" w:eastAsia="Times New Roman" w:hAnsi="Consolas" w:cs="Times New Roman"/>
+                <w:color w:val="000000"/>
+                <w:sz w:val="21"/>
+                <w:szCs w:val="21"/>
+              </w:rPr>
+              <w:t>()</w:t>
             </w:r>
           </w:p>
           <w:p>
@@ -4654,7 +6681,27 @@
                 <w:sz w:val="21"/>
                 <w:szCs w:val="21"/>
               </w:rPr>
-              <w:t xml:space="preserve"> link_holder </w:t>
+              <w:t xml:space="preserve"> </w:t>
+            </w:r>
+            <w:proofErr w:type="spellStart"/>
+            <w:r>
+              <w:rPr>
+                <w:rFonts w:ascii="Consolas" w:eastAsia="Times New Roman" w:hAnsi="Consolas" w:cs="Times New Roman"/>
+                <w:color w:val="000000"/>
+                <w:sz w:val="21"/>
+                <w:szCs w:val="21"/>
+              </w:rPr>
+              <w:t>link_holder</w:t>
+            </w:r>
+            <w:proofErr w:type="spellEnd"/>
+            <w:r>
+              <w:rPr>
+                <w:rFonts w:ascii="Consolas" w:eastAsia="Times New Roman" w:hAnsi="Consolas" w:cs="Times New Roman"/>
+                <w:color w:val="000000"/>
+                <w:sz w:val="21"/>
+                <w:szCs w:val="21"/>
+              </w:rPr>
+              <w:t xml:space="preserve"> </w:t>
             </w:r>
             <w:r>
               <w:rPr>
@@ -4672,7 +6719,27 @@
                 <w:sz w:val="21"/>
                 <w:szCs w:val="21"/>
               </w:rPr>
-              <w:t xml:space="preserve"> soup.find_all(</w:t>
+              <w:t xml:space="preserve"> </w:t>
+            </w:r>
+            <w:proofErr w:type="spellStart"/>
+            <w:r>
+              <w:rPr>
+                <w:rFonts w:ascii="Consolas" w:eastAsia="Times New Roman" w:hAnsi="Consolas" w:cs="Times New Roman"/>
+                <w:color w:val="000000"/>
+                <w:sz w:val="21"/>
+                <w:szCs w:val="21"/>
+              </w:rPr>
+              <w:t>soup.find_all</w:t>
+            </w:r>
+            <w:proofErr w:type="spellEnd"/>
+            <w:r>
+              <w:rPr>
+                <w:rFonts w:ascii="Consolas" w:eastAsia="Times New Roman" w:hAnsi="Consolas" w:cs="Times New Roman"/>
+                <w:color w:val="000000"/>
+                <w:sz w:val="21"/>
+                <w:szCs w:val="21"/>
+              </w:rPr>
+              <w:t>(</w:t>
             </w:r>
             <w:r>
               <w:rPr>
@@ -4681,16 +6748,36 @@
                 <w:sz w:val="21"/>
                 <w:szCs w:val="21"/>
               </w:rPr>
-              <w:t>'div'</w:t>
-            </w:r>
-            <w:r>
-              <w:rPr>
-                <w:rFonts w:ascii="Consolas" w:eastAsia="Times New Roman" w:hAnsi="Consolas" w:cs="Times New Roman"/>
-                <w:color w:val="000000"/>
-                <w:sz w:val="21"/>
-                <w:szCs w:val="21"/>
-              </w:rPr>
-              <w:t>,class_=</w:t>
+              <w:t>'</w:t>
+            </w:r>
+            <w:proofErr w:type="spellStart"/>
+            <w:r>
+              <w:rPr>
+                <w:rFonts w:ascii="Consolas" w:eastAsia="Times New Roman" w:hAnsi="Consolas" w:cs="Times New Roman"/>
+                <w:color w:val="A31515"/>
+                <w:sz w:val="21"/>
+                <w:szCs w:val="21"/>
+              </w:rPr>
+              <w:t>div'</w:t>
+            </w:r>
+            <w:r>
+              <w:rPr>
+                <w:rFonts w:ascii="Consolas" w:eastAsia="Times New Roman" w:hAnsi="Consolas" w:cs="Times New Roman"/>
+                <w:color w:val="000000"/>
+                <w:sz w:val="21"/>
+                <w:szCs w:val="21"/>
+              </w:rPr>
+              <w:t>,class</w:t>
+            </w:r>
+            <w:proofErr w:type="spellEnd"/>
+            <w:r>
+              <w:rPr>
+                <w:rFonts w:ascii="Consolas" w:eastAsia="Times New Roman" w:hAnsi="Consolas" w:cs="Times New Roman"/>
+                <w:color w:val="000000"/>
+                <w:sz w:val="21"/>
+                <w:szCs w:val="21"/>
+              </w:rPr>
+              <w:t>_=</w:t>
             </w:r>
             <w:r>
               <w:rPr>
@@ -4750,7 +6837,27 @@
                 <w:sz w:val="21"/>
                 <w:szCs w:val="21"/>
               </w:rPr>
-              <w:t xml:space="preserve"> +  movie_name + </w:t>
+              <w:t xml:space="preserve"> +  </w:t>
+            </w:r>
+            <w:proofErr w:type="spellStart"/>
+            <w:r>
+              <w:rPr>
+                <w:rFonts w:ascii="Consolas" w:eastAsia="Times New Roman" w:hAnsi="Consolas" w:cs="Times New Roman"/>
+                <w:color w:val="000000"/>
+                <w:sz w:val="21"/>
+                <w:szCs w:val="21"/>
+              </w:rPr>
+              <w:t>movie_name</w:t>
+            </w:r>
+            <w:proofErr w:type="spellEnd"/>
+            <w:r>
+              <w:rPr>
+                <w:rFonts w:ascii="Consolas" w:eastAsia="Times New Roman" w:hAnsi="Consolas" w:cs="Times New Roman"/>
+                <w:color w:val="000000"/>
+                <w:sz w:val="21"/>
+                <w:szCs w:val="21"/>
+              </w:rPr>
+              <w:t xml:space="preserve"> + </w:t>
             </w:r>
             <w:r>
               <w:rPr>
@@ -4786,7 +6893,27 @@
                 <w:sz w:val="21"/>
                 <w:szCs w:val="21"/>
               </w:rPr>
-              <w:t xml:space="preserve"> +  fac_url + </w:t>
+              <w:t xml:space="preserve"> +  </w:t>
+            </w:r>
+            <w:proofErr w:type="spellStart"/>
+            <w:r>
+              <w:rPr>
+                <w:rFonts w:ascii="Consolas" w:eastAsia="Times New Roman" w:hAnsi="Consolas" w:cs="Times New Roman"/>
+                <w:color w:val="000000"/>
+                <w:sz w:val="21"/>
+                <w:szCs w:val="21"/>
+              </w:rPr>
+              <w:t>fac_url</w:t>
+            </w:r>
+            <w:proofErr w:type="spellEnd"/>
+            <w:r>
+              <w:rPr>
+                <w:rFonts w:ascii="Consolas" w:eastAsia="Times New Roman" w:hAnsi="Consolas" w:cs="Times New Roman"/>
+                <w:color w:val="000000"/>
+                <w:sz w:val="21"/>
+                <w:szCs w:val="21"/>
+              </w:rPr>
+              <w:t xml:space="preserve"> + </w:t>
             </w:r>
             <w:r>
               <w:rPr>
@@ -4879,7 +7006,47 @@
                 <w:sz w:val="21"/>
                 <w:szCs w:val="21"/>
               </w:rPr>
-              <w:t xml:space="preserve"> + process_bio(link_holder.find(</w:t>
+              <w:t xml:space="preserve"> + </w:t>
+            </w:r>
+            <w:proofErr w:type="spellStart"/>
+            <w:r>
+              <w:rPr>
+                <w:rFonts w:ascii="Consolas" w:eastAsia="Times New Roman" w:hAnsi="Consolas" w:cs="Times New Roman"/>
+                <w:color w:val="000000"/>
+                <w:sz w:val="21"/>
+                <w:szCs w:val="21"/>
+              </w:rPr>
+              <w:t>process_bio</w:t>
+            </w:r>
+            <w:proofErr w:type="spellEnd"/>
+            <w:r>
+              <w:rPr>
+                <w:rFonts w:ascii="Consolas" w:eastAsia="Times New Roman" w:hAnsi="Consolas" w:cs="Times New Roman"/>
+                <w:color w:val="000000"/>
+                <w:sz w:val="21"/>
+                <w:szCs w:val="21"/>
+              </w:rPr>
+              <w:t>(</w:t>
+            </w:r>
+            <w:proofErr w:type="spellStart"/>
+            <w:r>
+              <w:rPr>
+                <w:rFonts w:ascii="Consolas" w:eastAsia="Times New Roman" w:hAnsi="Consolas" w:cs="Times New Roman"/>
+                <w:color w:val="000000"/>
+                <w:sz w:val="21"/>
+                <w:szCs w:val="21"/>
+              </w:rPr>
+              <w:t>link_holder.find</w:t>
+            </w:r>
+            <w:proofErr w:type="spellEnd"/>
+            <w:r>
+              <w:rPr>
+                <w:rFonts w:ascii="Consolas" w:eastAsia="Times New Roman" w:hAnsi="Consolas" w:cs="Times New Roman"/>
+                <w:color w:val="000000"/>
+                <w:sz w:val="21"/>
+                <w:szCs w:val="21"/>
+              </w:rPr>
+              <w:t>(</w:t>
             </w:r>
             <w:r>
               <w:rPr>
@@ -4888,17 +7055,9 @@
                 <w:sz w:val="21"/>
                 <w:szCs w:val="21"/>
               </w:rPr>
-              <w:t>'span'</w:t>
-            </w:r>
-            <w:r>
-              <w:rPr>
-                <w:rFonts w:ascii="Consolas" w:eastAsia="Times New Roman" w:hAnsi="Consolas" w:cs="Times New Roman"/>
-                <w:color w:val="000000"/>
-                <w:sz w:val="21"/>
-                <w:szCs w:val="21"/>
-              </w:rPr>
-              <w:t>,class_=</w:t>
-            </w:r>
+              <w:t>'</w:t>
+            </w:r>
+            <w:proofErr w:type="spellStart"/>
             <w:r>
               <w:rPr>
                 <w:rFonts w:ascii="Consolas" w:eastAsia="Times New Roman" w:hAnsi="Consolas" w:cs="Times New Roman"/>
@@ -4906,6 +7065,34 @@
                 <w:sz w:val="21"/>
                 <w:szCs w:val="21"/>
               </w:rPr>
+              <w:t>span'</w:t>
+            </w:r>
+            <w:r>
+              <w:rPr>
+                <w:rFonts w:ascii="Consolas" w:eastAsia="Times New Roman" w:hAnsi="Consolas" w:cs="Times New Roman"/>
+                <w:color w:val="000000"/>
+                <w:sz w:val="21"/>
+                <w:szCs w:val="21"/>
+              </w:rPr>
+              <w:t>,class</w:t>
+            </w:r>
+            <w:proofErr w:type="spellEnd"/>
+            <w:r>
+              <w:rPr>
+                <w:rFonts w:ascii="Consolas" w:eastAsia="Times New Roman" w:hAnsi="Consolas" w:cs="Times New Roman"/>
+                <w:color w:val="000000"/>
+                <w:sz w:val="21"/>
+                <w:szCs w:val="21"/>
+              </w:rPr>
+              <w:t>_=</w:t>
+            </w:r>
+            <w:r>
+              <w:rPr>
+                <w:rFonts w:ascii="Consolas" w:eastAsia="Times New Roman" w:hAnsi="Consolas" w:cs="Times New Roman"/>
+                <w:color w:val="A31515"/>
+                <w:sz w:val="21"/>
+                <w:szCs w:val="21"/>
+              </w:rPr>
               <w:t>''</w:t>
             </w:r>
             <w:r>
@@ -4915,7 +7102,27 @@
                 <w:sz w:val="21"/>
                 <w:szCs w:val="21"/>
               </w:rPr>
-              <w:t xml:space="preserve">).get_text()) + </w:t>
+              <w:t>).</w:t>
+            </w:r>
+            <w:proofErr w:type="spellStart"/>
+            <w:r>
+              <w:rPr>
+                <w:rFonts w:ascii="Consolas" w:eastAsia="Times New Roman" w:hAnsi="Consolas" w:cs="Times New Roman"/>
+                <w:color w:val="000000"/>
+                <w:sz w:val="21"/>
+                <w:szCs w:val="21"/>
+              </w:rPr>
+              <w:t>get_text</w:t>
+            </w:r>
+            <w:proofErr w:type="spellEnd"/>
+            <w:r>
+              <w:rPr>
+                <w:rFonts w:ascii="Consolas" w:eastAsia="Times New Roman" w:hAnsi="Consolas" w:cs="Times New Roman"/>
+                <w:color w:val="000000"/>
+                <w:sz w:val="21"/>
+                <w:szCs w:val="21"/>
+              </w:rPr>
+              <w:t xml:space="preserve">()) + </w:t>
             </w:r>
             <w:r>
               <w:rPr>
@@ -5017,7 +7224,27 @@
                 <w:sz w:val="21"/>
                 <w:szCs w:val="21"/>
               </w:rPr>
-              <w:t>'exception occured'</w:t>
+              <w:t xml:space="preserve">'exception </w:t>
+            </w:r>
+            <w:proofErr w:type="spellStart"/>
+            <w:r>
+              <w:rPr>
+                <w:rFonts w:ascii="Consolas" w:eastAsia="Times New Roman" w:hAnsi="Consolas" w:cs="Times New Roman"/>
+                <w:color w:val="A31515"/>
+                <w:sz w:val="21"/>
+                <w:szCs w:val="21"/>
+              </w:rPr>
+              <w:t>occured</w:t>
+            </w:r>
+            <w:proofErr w:type="spellEnd"/>
+            <w:r>
+              <w:rPr>
+                <w:rFonts w:ascii="Consolas" w:eastAsia="Times New Roman" w:hAnsi="Consolas" w:cs="Times New Roman"/>
+                <w:color w:val="A31515"/>
+                <w:sz w:val="21"/>
+                <w:szCs w:val="21"/>
+              </w:rPr>
+              <w:t>'</w:t>
             </w:r>
             <w:r>
               <w:rPr>
@@ -5110,7 +7337,47 @@
                 <w:sz w:val="21"/>
                 <w:szCs w:val="21"/>
               </w:rPr>
-              <w:t xml:space="preserve"> + process_bio(link_holder.find(</w:t>
+              <w:t xml:space="preserve"> + </w:t>
+            </w:r>
+            <w:proofErr w:type="spellStart"/>
+            <w:r>
+              <w:rPr>
+                <w:rFonts w:ascii="Consolas" w:eastAsia="Times New Roman" w:hAnsi="Consolas" w:cs="Times New Roman"/>
+                <w:color w:val="000000"/>
+                <w:sz w:val="21"/>
+                <w:szCs w:val="21"/>
+              </w:rPr>
+              <w:t>process_bio</w:t>
+            </w:r>
+            <w:proofErr w:type="spellEnd"/>
+            <w:r>
+              <w:rPr>
+                <w:rFonts w:ascii="Consolas" w:eastAsia="Times New Roman" w:hAnsi="Consolas" w:cs="Times New Roman"/>
+                <w:color w:val="000000"/>
+                <w:sz w:val="21"/>
+                <w:szCs w:val="21"/>
+              </w:rPr>
+              <w:t>(</w:t>
+            </w:r>
+            <w:proofErr w:type="spellStart"/>
+            <w:r>
+              <w:rPr>
+                <w:rFonts w:ascii="Consolas" w:eastAsia="Times New Roman" w:hAnsi="Consolas" w:cs="Times New Roman"/>
+                <w:color w:val="000000"/>
+                <w:sz w:val="21"/>
+                <w:szCs w:val="21"/>
+              </w:rPr>
+              <w:t>link_holder.find</w:t>
+            </w:r>
+            <w:proofErr w:type="spellEnd"/>
+            <w:r>
+              <w:rPr>
+                <w:rFonts w:ascii="Consolas" w:eastAsia="Times New Roman" w:hAnsi="Consolas" w:cs="Times New Roman"/>
+                <w:color w:val="000000"/>
+                <w:sz w:val="21"/>
+                <w:szCs w:val="21"/>
+              </w:rPr>
+              <w:t>(</w:t>
             </w:r>
             <w:r>
               <w:rPr>
@@ -5119,17 +7386,9 @@
                 <w:sz w:val="21"/>
                 <w:szCs w:val="21"/>
               </w:rPr>
-              <w:t>'a'</w:t>
-            </w:r>
-            <w:r>
-              <w:rPr>
-                <w:rFonts w:ascii="Consolas" w:eastAsia="Times New Roman" w:hAnsi="Consolas" w:cs="Times New Roman"/>
-                <w:color w:val="000000"/>
-                <w:sz w:val="21"/>
-                <w:szCs w:val="21"/>
-              </w:rPr>
-              <w:t>,class_=</w:t>
-            </w:r>
+              <w:t>'</w:t>
+            </w:r>
+            <w:proofErr w:type="spellStart"/>
             <w:r>
               <w:rPr>
                 <w:rFonts w:ascii="Consolas" w:eastAsia="Times New Roman" w:hAnsi="Consolas" w:cs="Times New Roman"/>
@@ -5137,6 +7396,34 @@
                 <w:sz w:val="21"/>
                 <w:szCs w:val="21"/>
               </w:rPr>
+              <w:t>a'</w:t>
+            </w:r>
+            <w:r>
+              <w:rPr>
+                <w:rFonts w:ascii="Consolas" w:eastAsia="Times New Roman" w:hAnsi="Consolas" w:cs="Times New Roman"/>
+                <w:color w:val="000000"/>
+                <w:sz w:val="21"/>
+                <w:szCs w:val="21"/>
+              </w:rPr>
+              <w:t>,class</w:t>
+            </w:r>
+            <w:proofErr w:type="spellEnd"/>
+            <w:r>
+              <w:rPr>
+                <w:rFonts w:ascii="Consolas" w:eastAsia="Times New Roman" w:hAnsi="Consolas" w:cs="Times New Roman"/>
+                <w:color w:val="000000"/>
+                <w:sz w:val="21"/>
+                <w:szCs w:val="21"/>
+              </w:rPr>
+              <w:t>_=</w:t>
+            </w:r>
+            <w:r>
+              <w:rPr>
+                <w:rFonts w:ascii="Consolas" w:eastAsia="Times New Roman" w:hAnsi="Consolas" w:cs="Times New Roman"/>
+                <w:color w:val="A31515"/>
+                <w:sz w:val="21"/>
+                <w:szCs w:val="21"/>
+              </w:rPr>
               <w:t>'title'</w:t>
             </w:r>
             <w:r>
@@ -5146,7 +7433,27 @@
                 <w:sz w:val="21"/>
                 <w:szCs w:val="21"/>
               </w:rPr>
-              <w:t xml:space="preserve">).get_text()) + </w:t>
+              <w:t>).</w:t>
+            </w:r>
+            <w:proofErr w:type="spellStart"/>
+            <w:r>
+              <w:rPr>
+                <w:rFonts w:ascii="Consolas" w:eastAsia="Times New Roman" w:hAnsi="Consolas" w:cs="Times New Roman"/>
+                <w:color w:val="000000"/>
+                <w:sz w:val="21"/>
+                <w:szCs w:val="21"/>
+              </w:rPr>
+              <w:t>get_text</w:t>
+            </w:r>
+            <w:proofErr w:type="spellEnd"/>
+            <w:r>
+              <w:rPr>
+                <w:rFonts w:ascii="Consolas" w:eastAsia="Times New Roman" w:hAnsi="Consolas" w:cs="Times New Roman"/>
+                <w:color w:val="000000"/>
+                <w:sz w:val="21"/>
+                <w:szCs w:val="21"/>
+              </w:rPr>
+              <w:t xml:space="preserve">()) + </w:t>
             </w:r>
             <w:r>
               <w:rPr>
@@ -5248,7 +7555,27 @@
                 <w:sz w:val="21"/>
                 <w:szCs w:val="21"/>
               </w:rPr>
-              <w:t>'exception occured'</w:t>
+              <w:t xml:space="preserve">'exception </w:t>
+            </w:r>
+            <w:proofErr w:type="spellStart"/>
+            <w:r>
+              <w:rPr>
+                <w:rFonts w:ascii="Consolas" w:eastAsia="Times New Roman" w:hAnsi="Consolas" w:cs="Times New Roman"/>
+                <w:color w:val="A31515"/>
+                <w:sz w:val="21"/>
+                <w:szCs w:val="21"/>
+              </w:rPr>
+              <w:t>occured</w:t>
+            </w:r>
+            <w:proofErr w:type="spellEnd"/>
+            <w:r>
+              <w:rPr>
+                <w:rFonts w:ascii="Consolas" w:eastAsia="Times New Roman" w:hAnsi="Consolas" w:cs="Times New Roman"/>
+                <w:color w:val="A31515"/>
+                <w:sz w:val="21"/>
+                <w:szCs w:val="21"/>
+              </w:rPr>
+              <w:t>'</w:t>
             </w:r>
             <w:r>
               <w:rPr>
@@ -5356,7 +7683,6 @@
                 <w:sz w:val="21"/>
                 <w:szCs w:val="21"/>
               </w:rPr>
-              <w:lastRenderedPageBreak/>
               <w:t xml:space="preserve">            bio = bio + </w:t>
             </w:r>
             <w:r>
@@ -5549,7 +7875,27 @@
                 <w:sz w:val="21"/>
                 <w:szCs w:val="21"/>
               </w:rPr>
-              <w:t>'exception occured'</w:t>
+              <w:t xml:space="preserve">'exception </w:t>
+            </w:r>
+            <w:proofErr w:type="spellStart"/>
+            <w:r>
+              <w:rPr>
+                <w:rFonts w:ascii="Consolas" w:eastAsia="Times New Roman" w:hAnsi="Consolas" w:cs="Times New Roman"/>
+                <w:color w:val="A31515"/>
+                <w:sz w:val="21"/>
+                <w:szCs w:val="21"/>
+              </w:rPr>
+              <w:t>occured</w:t>
+            </w:r>
+            <w:proofErr w:type="spellEnd"/>
+            <w:r>
+              <w:rPr>
+                <w:rFonts w:ascii="Consolas" w:eastAsia="Times New Roman" w:hAnsi="Consolas" w:cs="Times New Roman"/>
+                <w:color w:val="A31515"/>
+                <w:sz w:val="21"/>
+                <w:szCs w:val="21"/>
+              </w:rPr>
+              <w:t>'</w:t>
             </w:r>
             <w:r>
               <w:rPr>
@@ -5582,7 +7928,27 @@
                 <w:sz w:val="21"/>
                 <w:szCs w:val="21"/>
               </w:rPr>
-              <w:t>        reviews.append(bio)</w:t>
+              <w:t xml:space="preserve">        </w:t>
+            </w:r>
+            <w:proofErr w:type="spellStart"/>
+            <w:r>
+              <w:rPr>
+                <w:rFonts w:ascii="Consolas" w:eastAsia="Times New Roman" w:hAnsi="Consolas" w:cs="Times New Roman"/>
+                <w:color w:val="000000"/>
+                <w:sz w:val="21"/>
+                <w:szCs w:val="21"/>
+              </w:rPr>
+              <w:t>reviews.append</w:t>
+            </w:r>
+            <w:proofErr w:type="spellEnd"/>
+            <w:r>
+              <w:rPr>
+                <w:rFonts w:ascii="Consolas" w:eastAsia="Times New Roman" w:hAnsi="Consolas" w:cs="Times New Roman"/>
+                <w:color w:val="000000"/>
+                <w:sz w:val="21"/>
+                <w:szCs w:val="21"/>
+              </w:rPr>
+              <w:t>(bio)</w:t>
             </w:r>
           </w:p>
           <w:p>
@@ -5606,6 +7972,7 @@
                 <w:sz w:val="21"/>
                 <w:szCs w:val="21"/>
               </w:rPr>
+              <w:lastRenderedPageBreak/>
               <w:t xml:space="preserve">    </w:t>
             </w:r>
             <w:r>
@@ -5692,8 +8059,111 @@
     </w:p>
     <w:p>
       <w:pPr>
+        <w:pStyle w:val="kj"/>
+        <w:spacing w:before="252" w:beforeAutospacing="0" w:after="0" w:afterAutospacing="0" w:line="480" w:lineRule="atLeast"/>
+        <w:rPr>
+          <w:rFonts w:ascii="Arial" w:hAnsi="Arial" w:cs="Arial"/>
+          <w:b/>
+          <w:bCs/>
+          <w:color w:val="292929"/>
+          <w:spacing w:val="-1"/>
+          <w:sz w:val="22"/>
+          <w:szCs w:val="22"/>
+          <w:shd w:val="clear" w:color="auto" w:fill="FFFFFF"/>
+        </w:rPr>
+      </w:pPr>
+      <w:r>
+        <w:rPr>
+          <w:rFonts w:ascii="Arial" w:hAnsi="Arial" w:cs="Arial"/>
+          <w:b/>
+          <w:bCs/>
+          <w:color w:val="292929"/>
+          <w:spacing w:val="-1"/>
+          <w:sz w:val="22"/>
+          <w:szCs w:val="22"/>
+          <w:shd w:val="clear" w:color="auto" w:fill="FFFFFF"/>
+        </w:rPr>
+        <w:t>References:</w:t>
+      </w:r>
+    </w:p>
+    <w:p>
+      <w:pPr>
+        <w:pStyle w:val="kj"/>
+        <w:spacing w:before="252" w:beforeAutospacing="0" w:after="0" w:afterAutospacing="0" w:line="480" w:lineRule="atLeast"/>
+        <w:rPr>
+          <w:rFonts w:ascii="Arial" w:hAnsi="Arial" w:cs="Arial"/>
+          <w:color w:val="292929"/>
+          <w:spacing w:val="-1"/>
+          <w:sz w:val="22"/>
+          <w:szCs w:val="22"/>
+        </w:rPr>
+      </w:pPr>
+      <w:hyperlink r:id="rId18" w:history="1">
+        <w:r>
+          <w:rPr>
+            <w:rStyle w:val="Hyperlink"/>
+            <w:rFonts w:ascii="Arial" w:hAnsi="Arial" w:cs="Arial"/>
+            <w:spacing w:val="-1"/>
+            <w:sz w:val="22"/>
+            <w:szCs w:val="22"/>
+          </w:rPr>
+          <w:t>https://towardsdatascience.com/end-to-end-topic-modeling-in-python-latent-dirichlet-allocation-lda-35ce4ed6b3e0</w:t>
+        </w:r>
+      </w:hyperlink>
+    </w:p>
+    <w:p>
+      <w:pPr>
+        <w:pStyle w:val="kj"/>
+        <w:spacing w:before="252" w:beforeAutospacing="0" w:after="0" w:afterAutospacing="0" w:line="480" w:lineRule="atLeast"/>
+        <w:rPr>
+          <w:rFonts w:ascii="Arial" w:hAnsi="Arial" w:cs="Arial"/>
+          <w:color w:val="292929"/>
+          <w:spacing w:val="-1"/>
+          <w:sz w:val="22"/>
+          <w:szCs w:val="22"/>
+        </w:rPr>
+      </w:pPr>
+      <w:hyperlink r:id="rId19" w:history="1">
+        <w:r>
+          <w:rPr>
+            <w:rStyle w:val="Hyperlink"/>
+            <w:rFonts w:ascii="Arial" w:hAnsi="Arial" w:cs="Arial"/>
+            <w:spacing w:val="-1"/>
+            <w:sz w:val="22"/>
+            <w:szCs w:val="22"/>
+          </w:rPr>
+          <w:t>https://www.machinelearningplus.com/nlp/topic-modeling-gensim-python/</w:t>
+        </w:r>
+      </w:hyperlink>
+    </w:p>
+    <w:p>
+      <w:pPr>
+        <w:pStyle w:val="kj"/>
+        <w:spacing w:before="252" w:beforeAutospacing="0" w:after="0" w:afterAutospacing="0" w:line="480" w:lineRule="atLeast"/>
+        <w:rPr>
+          <w:rFonts w:ascii="Arial" w:hAnsi="Arial" w:cs="Arial"/>
+          <w:color w:val="292929"/>
+          <w:spacing w:val="-1"/>
+          <w:sz w:val="22"/>
+          <w:szCs w:val="22"/>
+        </w:rPr>
+      </w:pPr>
+      <w:hyperlink r:id="rId20" w:history="1">
+        <w:r>
+          <w:rPr>
+            <w:rStyle w:val="Hyperlink"/>
+            <w:rFonts w:ascii="Arial" w:hAnsi="Arial" w:cs="Arial"/>
+            <w:spacing w:val="-1"/>
+            <w:sz w:val="22"/>
+            <w:szCs w:val="22"/>
+          </w:rPr>
+          <w:t>https://dzone.com/articles/predicting-movie-review-sentiment-with-topic-model</w:t>
+        </w:r>
+      </w:hyperlink>
+    </w:p>
+    <w:p>
+      <w:pPr>
         <w:spacing w:before="189" w:after="52"/>
-        <w:ind w:left="100"/>
         <w:jc w:val="both"/>
         <w:rPr>
           <w:spacing w:val="-1"/>
@@ -5769,9 +8239,11 @@
               <w:pStyle w:val="TableParagraph"/>
               <w:ind w:left="89"/>
             </w:pPr>
+            <w:proofErr w:type="spellStart"/>
             <w:r>
               <w:t>S.No</w:t>
             </w:r>
+            <w:proofErr w:type="spellEnd"/>
           </w:p>
         </w:tc>
         <w:tc>
@@ -5901,9 +8373,11 @@
               </w:rPr>
               <w:t xml:space="preserve"> </w:t>
             </w:r>
+            <w:proofErr w:type="spellStart"/>
             <w:r>
               <w:t>Wanhar</w:t>
             </w:r>
+            <w:proofErr w:type="spellEnd"/>
           </w:p>
         </w:tc>
         <w:tc>
@@ -5949,9 +8423,11 @@
               <w:pStyle w:val="TableParagraph"/>
               <w:spacing w:before="112"/>
             </w:pPr>
+            <w:proofErr w:type="spellStart"/>
             <w:r>
               <w:t>Jaskirat</w:t>
             </w:r>
+            <w:proofErr w:type="spellEnd"/>
             <w:r>
               <w:rPr>
                 <w:spacing w:val="-7"/>
@@ -5967,9 +8443,11 @@
               </w:rPr>
               <w:t xml:space="preserve"> </w:t>
             </w:r>
+            <w:proofErr w:type="spellStart"/>
             <w:r>
               <w:t>Pahwa</w:t>
             </w:r>
+            <w:proofErr w:type="spellEnd"/>
             <w:r>
               <w:rPr>
                 <w:spacing w:val="-7"/>
@@ -6530,6 +9008,119 @@
       </w:pPr>
     </w:lvl>
   </w:abstractNum>
+  <w:abstractNum w:abstractNumId="4" w15:restartNumberingAfterBreak="0">
+    <w:nsid w:val="7E321744"/>
+    <w:multiLevelType w:val="multilevel"/>
+    <w:tmpl w:val="94562738"/>
+    <w:lvl w:ilvl="0">
+      <w:start w:val="1"/>
+      <w:numFmt w:val="decimal"/>
+      <w:lvlText w:val="%1."/>
+      <w:lvlJc w:val="left"/>
+      <w:pPr>
+        <w:tabs>
+          <w:tab w:val="num" w:pos="720"/>
+        </w:tabs>
+        <w:ind w:left="720" w:hanging="360"/>
+      </w:pPr>
+    </w:lvl>
+    <w:lvl w:ilvl="1">
+      <w:start w:val="1"/>
+      <w:numFmt w:val="decimal"/>
+      <w:lvlText w:val="%2."/>
+      <w:lvlJc w:val="left"/>
+      <w:pPr>
+        <w:tabs>
+          <w:tab w:val="num" w:pos="1440"/>
+        </w:tabs>
+        <w:ind w:left="1440" w:hanging="360"/>
+      </w:pPr>
+    </w:lvl>
+    <w:lvl w:ilvl="2">
+      <w:start w:val="1"/>
+      <w:numFmt w:val="decimal"/>
+      <w:lvlText w:val="%3."/>
+      <w:lvlJc w:val="left"/>
+      <w:pPr>
+        <w:tabs>
+          <w:tab w:val="num" w:pos="2160"/>
+        </w:tabs>
+        <w:ind w:left="2160" w:hanging="360"/>
+      </w:pPr>
+    </w:lvl>
+    <w:lvl w:ilvl="3">
+      <w:start w:val="1"/>
+      <w:numFmt w:val="decimal"/>
+      <w:lvlText w:val="%4."/>
+      <w:lvlJc w:val="left"/>
+      <w:pPr>
+        <w:tabs>
+          <w:tab w:val="num" w:pos="2880"/>
+        </w:tabs>
+        <w:ind w:left="2880" w:hanging="360"/>
+      </w:pPr>
+    </w:lvl>
+    <w:lvl w:ilvl="4">
+      <w:start w:val="1"/>
+      <w:numFmt w:val="decimal"/>
+      <w:lvlText w:val="%5."/>
+      <w:lvlJc w:val="left"/>
+      <w:pPr>
+        <w:tabs>
+          <w:tab w:val="num" w:pos="3600"/>
+        </w:tabs>
+        <w:ind w:left="3600" w:hanging="360"/>
+      </w:pPr>
+    </w:lvl>
+    <w:lvl w:ilvl="5">
+      <w:start w:val="1"/>
+      <w:numFmt w:val="decimal"/>
+      <w:lvlText w:val="%6."/>
+      <w:lvlJc w:val="left"/>
+      <w:pPr>
+        <w:tabs>
+          <w:tab w:val="num" w:pos="4320"/>
+        </w:tabs>
+        <w:ind w:left="4320" w:hanging="360"/>
+      </w:pPr>
+    </w:lvl>
+    <w:lvl w:ilvl="6">
+      <w:start w:val="1"/>
+      <w:numFmt w:val="decimal"/>
+      <w:lvlText w:val="%7."/>
+      <w:lvlJc w:val="left"/>
+      <w:pPr>
+        <w:tabs>
+          <w:tab w:val="num" w:pos="5040"/>
+        </w:tabs>
+        <w:ind w:left="5040" w:hanging="360"/>
+      </w:pPr>
+    </w:lvl>
+    <w:lvl w:ilvl="7">
+      <w:start w:val="1"/>
+      <w:numFmt w:val="decimal"/>
+      <w:lvlText w:val="%8."/>
+      <w:lvlJc w:val="left"/>
+      <w:pPr>
+        <w:tabs>
+          <w:tab w:val="num" w:pos="5760"/>
+        </w:tabs>
+        <w:ind w:left="5760" w:hanging="360"/>
+      </w:pPr>
+    </w:lvl>
+    <w:lvl w:ilvl="8">
+      <w:start w:val="1"/>
+      <w:numFmt w:val="decimal"/>
+      <w:lvlText w:val="%9."/>
+      <w:lvlJc w:val="left"/>
+      <w:pPr>
+        <w:tabs>
+          <w:tab w:val="num" w:pos="6480"/>
+        </w:tabs>
+        <w:ind w:left="6480" w:hanging="360"/>
+      </w:pPr>
+    </w:lvl>
+  </w:abstractNum>
   <w:num w:numId="1">
     <w:abstractNumId w:val="2"/>
   </w:num>
@@ -6541,6 +9132,36 @@
   </w:num>
   <w:num w:numId="4">
     <w:abstractNumId w:val="3"/>
+  </w:num>
+  <w:num w:numId="5">
+    <w:abstractNumId w:val="4"/>
+    <w:lvlOverride w:ilvl="0">
+      <w:startOverride w:val="1"/>
+    </w:lvlOverride>
+    <w:lvlOverride w:ilvl="1">
+      <w:startOverride w:val="1"/>
+    </w:lvlOverride>
+    <w:lvlOverride w:ilvl="2">
+      <w:startOverride w:val="1"/>
+    </w:lvlOverride>
+    <w:lvlOverride w:ilvl="3">
+      <w:startOverride w:val="1"/>
+    </w:lvlOverride>
+    <w:lvlOverride w:ilvl="4">
+      <w:startOverride w:val="1"/>
+    </w:lvlOverride>
+    <w:lvlOverride w:ilvl="5">
+      <w:startOverride w:val="1"/>
+    </w:lvlOverride>
+    <w:lvlOverride w:ilvl="6">
+      <w:startOverride w:val="1"/>
+    </w:lvlOverride>
+    <w:lvlOverride w:ilvl="7">
+      <w:startOverride w:val="1"/>
+    </w:lvlOverride>
+    <w:lvlOverride w:ilvl="8">
+      <w:startOverride w:val="1"/>
+    </w:lvlOverride>
   </w:num>
 </w:numbering>
 </file>
@@ -6952,6 +9573,7 @@
   <w:style w:type="paragraph" w:styleId="Heading1">
     <w:name w:val="heading 1"/>
     <w:basedOn w:val="Normal"/>
+    <w:link w:val="Heading1Char"/>
     <w:uiPriority w:val="9"/>
     <w:qFormat/>
     <w:pPr>
@@ -7090,7 +9712,6 @@
     <w:name w:val="Hyperlink"/>
     <w:basedOn w:val="DefaultParagraphFont"/>
     <w:uiPriority w:val="99"/>
-    <w:semiHidden/>
     <w:unhideWhenUsed/>
     <w:rsid w:val="00863ED6"/>
     <w:rPr>
@@ -7201,6 +9822,59 @@
         <w:insideV w:val="single" w:sz="4" w:space="0" w:color="auto"/>
       </w:tblBorders>
     </w:tblPr>
+  </w:style>
+  <w:style w:type="character" w:customStyle="1" w:styleId="Heading1Char">
+    <w:name w:val="Heading 1 Char"/>
+    <w:basedOn w:val="DefaultParagraphFont"/>
+    <w:link w:val="Heading1"/>
+    <w:uiPriority w:val="9"/>
+    <w:rsid w:val="00B634ED"/>
+    <w:rPr>
+      <w:rFonts w:ascii="Arial" w:eastAsia="Arial" w:hAnsi="Arial" w:cs="Arial"/>
+      <w:b/>
+      <w:bCs/>
+      <w:sz w:val="28"/>
+      <w:szCs w:val="28"/>
+    </w:rPr>
+  </w:style>
+  <w:style w:type="paragraph" w:customStyle="1" w:styleId="kj">
+    <w:name w:val="kj"/>
+    <w:basedOn w:val="Normal"/>
+    <w:rsid w:val="00B634ED"/>
+    <w:pPr>
+      <w:widowControl/>
+      <w:autoSpaceDE/>
+      <w:autoSpaceDN/>
+      <w:spacing w:before="100" w:beforeAutospacing="1" w:after="100" w:afterAutospacing="1"/>
+    </w:pPr>
+    <w:rPr>
+      <w:rFonts w:ascii="Times New Roman" w:eastAsia="Times New Roman" w:hAnsi="Times New Roman" w:cs="Times New Roman"/>
+      <w:sz w:val="24"/>
+      <w:szCs w:val="24"/>
+    </w:rPr>
+  </w:style>
+  <w:style w:type="character" w:styleId="Emphasis">
+    <w:name w:val="Emphasis"/>
+    <w:basedOn w:val="DefaultParagraphFont"/>
+    <w:uiPriority w:val="20"/>
+    <w:qFormat/>
+    <w:rsid w:val="00B634ED"/>
+    <w:rPr>
+      <w:i/>
+      <w:iCs/>
+    </w:rPr>
+  </w:style>
+  <w:style w:type="character" w:styleId="UnresolvedMention">
+    <w:name w:val="Unresolved Mention"/>
+    <w:basedOn w:val="DefaultParagraphFont"/>
+    <w:uiPriority w:val="99"/>
+    <w:semiHidden/>
+    <w:unhideWhenUsed/>
+    <w:rsid w:val="006E42A4"/>
+    <w:rPr>
+      <w:color w:val="605E5C"/>
+      <w:shd w:val="clear" w:color="auto" w:fill="E1DFDD"/>
+    </w:rPr>
   </w:style>
 </w:styles>
 </file>

</xml_diff>